<commit_message>
Add .doc with the PACO
</commit_message>
<xml_diff>
--- a/Proyecto final Optimizacion.docx
+++ b/Proyecto final Optimizacion.docx
@@ -1877,7 +1877,13 @@
       </w:pPr>
       <w:bookmarkStart w:id="5" w:name="_Toc436262727"/>
       <w:r>
-        <w:t>Antecedentes.</w:t>
+        <w:t>Antecedentes</w:t>
+      </w:r>
+      <w:r>
+        <w:t xml:space="preserve"> y Estado del Arte</w:t>
+      </w:r>
+      <w:r>
+        <w:t>.</w:t>
       </w:r>
       <w:bookmarkEnd w:id="5"/>
     </w:p>
@@ -1891,45 +1897,169 @@
         <w:t>Uno de los avances más significativos en este campo ha sido el desarrollo de heurísticas para obtener soluciones muy aproximadas con bajo costo de recursos computacion</w:t>
       </w:r>
       <w:r>
-        <w:t xml:space="preserve">ales. Posteriormente, en la </w:t>
-      </w:r>
-      <w:bookmarkStart w:id="6" w:name="_GoBack"/>
-      <w:r>
-        <w:t>búsqueda soluciones más cercanas al optimo real, se desarrollaron las híper-heurísticas y las meta-</w:t>
-      </w:r>
-      <w:bookmarkEnd w:id="6"/>
-      <w:r>
-        <w:t xml:space="preserve">heurísticas, las cuales lo lograron desbancar por completo a las heurísticas tradicionales, ya que aunque las respuestas generadas son mejores su coste de recursos de ejecución es mayor, por tal motivo un buen punto de inicio para inicializar una meta-heurística es pasarle los valores obtenidos previamente con una heurística. </w:t>
-      </w:r>
-    </w:p>
-    <w:p>
-      <w:pPr>
-        <w:pStyle w:val="Ttulo2"/>
-      </w:pPr>
-      <w:bookmarkStart w:id="7" w:name="_Toc436262728"/>
-      <w:r>
-        <w:lastRenderedPageBreak/>
-        <w:t>Contribución</w:t>
-      </w:r>
-      <w:r>
-        <w:t>.</w:t>
-      </w:r>
-      <w:bookmarkEnd w:id="7"/>
-    </w:p>
-    <w:p>
-      <w:r>
-        <w:br w:type="page"/>
+        <w:t xml:space="preserve">ales. </w:t>
+      </w:r>
+      <w:r>
+        <w:t>Posteriormente</w:t>
+      </w:r>
+      <w:r>
+        <w:t xml:space="preserve">, en la búsqueda soluciones más cercanas al optimo real, se desarrollaron las híper-heurísticas y las meta-heurísticas, las cuales lo lograron desbancar por completo a las heurísticas tradicionales, ya que aunque las respuestas generadas son mejores su coste de recursos de ejecución es mayor, por tal motivo un buen punto de inicio para inicializar una meta-heurística es pasarle los valores obtenidos previamente con una heurística. </w:t>
       </w:r>
     </w:p>
     <w:p>
       <w:pPr>
         <w:pStyle w:val="Ttulo1"/>
       </w:pPr>
-      <w:bookmarkStart w:id="8" w:name="_Toc436262729"/>
+      <w:bookmarkStart w:id="6" w:name="_Toc436262729"/>
       <w:r>
         <w:lastRenderedPageBreak/>
         <w:t>Marco Teórico.</w:t>
       </w:r>
+      <w:bookmarkEnd w:id="6"/>
+    </w:p>
+    <w:p/>
+    <w:p>
+      <w:pPr>
+        <w:pStyle w:val="Ttulo2"/>
+      </w:pPr>
+      <w:bookmarkStart w:id="7" w:name="_Toc436262730"/>
+      <w:r>
+        <w:t>Definiciones</w:t>
+      </w:r>
+      <w:r>
+        <w:t>.</w:t>
+      </w:r>
+      <w:bookmarkEnd w:id="7"/>
+    </w:p>
+    <w:p/>
+    <w:p>
+      <w:pPr>
+        <w:pStyle w:val="Ttulo3"/>
+        <w:ind w:left="708"/>
+      </w:pPr>
+      <w:r>
+        <w:t>Heurística.</w:t>
+      </w:r>
+    </w:p>
+    <w:p>
+      <w:pPr>
+        <w:ind w:left="708"/>
+      </w:pPr>
+      <w:r>
+        <w:t>En computación, dos objetivos fundamentales son encontrar algoritmos con buenos tiempos de ejecución y buenas soluciones, usualmente las óptimas. Una heurística es un algoritmo que abandona uno o ambos objetivos; por ejemplo, normalmente encuentran buenas soluciones, aunque no hay pruebas de que la solución no pueda ser arbitrariamente errónea en algunos casos; o se ejecuta razonablemente rápido, aunque no existe tampoco prueba de que siempre será así. Las heurísticas generalmente son usadas cuando no existe una solución óptima bajo las restricciones dadas (tiempo, espacio, etc.), o cuando no existe del todo.</w:t>
+      </w:r>
+    </w:p>
+    <w:p>
+      <w:pPr>
+        <w:ind w:left="708"/>
+      </w:pPr>
+      <w:r>
+        <w:t>A menudo, pueden encontrarse instancias concretas del problema donde la heurística producirá resultados muy malos o se ejecutará muy lentamente. Aun así, estas instancias concretas pueden ser ignoradas porque no deberían ocurrir nunca en la práctica por ser de origen teórico. Por tanto, el uso de heurísticas es muy común en el mundo real.</w:t>
+      </w:r>
+    </w:p>
+    <w:p>
+      <w:pPr>
+        <w:pStyle w:val="Ttulo3"/>
+        <w:ind w:left="708"/>
+      </w:pPr>
+      <w:r>
+        <w:t>Meta-Heurística.</w:t>
+      </w:r>
+    </w:p>
+    <w:p>
+      <w:pPr>
+        <w:ind w:left="708"/>
+      </w:pPr>
+      <w:r>
+        <w:t>Para problemas de búsqueda del camino más corto el término tiene un significado más específico. En este caso una heurística es una función matemática, h(n) definida en los nodos de un árbol de búsqueda , que sirve como una estimación del coste del camino más económico de un nodo dado hasta el nodo objetivo. Las heurísticas se usan en los algoritmos de búsqueda informada como la búsqueda egoísta. La búsqueda egoísta escogerá el nodo que tiene el valor más bajo en la función heurística. A* expandirá los nodos que tienen el valor más bajo para  g(n)+h(n) , donde g(n) es el coste (exacto) del camino desde el estado inicial al nodo actual. Cuando h(n) es admisible, esto es si h(n) nunca sobrestima los costes de encontrar el objetivo; A* es probablemente óptimo.</w:t>
+      </w:r>
+    </w:p>
+    <w:p>
+      <w:pPr>
+        <w:ind w:left="708"/>
+      </w:pPr>
+      <w:r>
+        <w:t>Un problema clásico que usa heurísticas es el puzzle-n. Contar el número de casillas mal colocadas y encontrar la suma de la distancia Manhattan entre cada bloque y su posición al objetivo son heurísticas usadas a menudo para este problema. Se realiza a partir de la categoría gramatical.</w:t>
+      </w:r>
+    </w:p>
+    <w:p>
+      <w:pPr>
+        <w:ind w:left="708"/>
+      </w:pPr>
+      <w:r>
+        <w:t>En cualquier problema de búsqueda donde hay b opciones en cada nodo y una profundidad d al nodo objetivo, un algoritmo de búsqueda ingenuo deberá buscar potencialmente entre b^d nodos antes de encontrar la solución. Las heurísticas mejoran la eficiencia de los algoritmos de búsqueda reduciendo el factor de ramificación de b a (idealmente) una constante b*.</w:t>
+      </w:r>
+    </w:p>
+    <w:p>
+      <w:pPr>
+        <w:ind w:left="708"/>
+      </w:pPr>
+    </w:p>
+    <w:p>
+      <w:pPr>
+        <w:ind w:left="708"/>
+      </w:pPr>
+      <w:r>
+        <w:lastRenderedPageBreak/>
+        <w:t>Aunque cualquier heurística admisible devolverá una respuesta óptima, una heurística que devuelve un factor de ramificación más bajo es computacionalmente más eficiente para el problema en particular. Puede demostrarse que una heurística h_2(n) es mejor que otra h_1(n), si h_2(n) domina h_1(n), esto quiere decir que h_2(n) &lt; h_1(n) para todo n.</w:t>
+      </w:r>
+    </w:p>
+    <w:p>
+      <w:pPr>
+        <w:pStyle w:val="Ttulo3"/>
+        <w:ind w:left="708"/>
+      </w:pPr>
+      <w:r>
+        <w:t>Algoritmo Evolutivo</w:t>
+      </w:r>
+      <w:r>
+        <w:t>.</w:t>
+      </w:r>
+    </w:p>
+    <w:p>
+      <w:pPr>
+        <w:ind w:left="705"/>
+      </w:pPr>
+      <w:r>
+        <w:t>Los algoritmos evolutivos son métodos de optimización y búsqueda de soluciones basados en los postulados de la evolución biológica. En ellos se mantiene un conjunto de entidades que representan posibles soluciones, las cuales se mezclan, y compiten entre sí, de tal manera que las más aptas son capaces de prevalecer a lo largo del tiempo, evolucionando hacia mejores soluciones cada vez.</w:t>
+      </w:r>
+      <w:r>
+        <w:t xml:space="preserve"> </w:t>
+      </w:r>
+    </w:p>
+    <w:p>
+      <w:pPr>
+        <w:ind w:left="705"/>
+      </w:pPr>
+      <w:r>
+        <w:t>Los algoritmos evolutivos, y la computación evolutiva, son una rama de la inteligencia artificial. Son utilizados principalmente en problemas con espacios de búsqueda extensos y no lineales, en donde otros métodos no son capaces de encontrar soluciones en un tiempo razonable.</w:t>
+      </w:r>
+      <w:r>
+        <w:t xml:space="preserve"> </w:t>
+      </w:r>
+    </w:p>
+    <w:p>
+      <w:pPr>
+        <w:ind w:left="705"/>
+      </w:pPr>
+      <w:r>
+        <w:t>Siguiendo la terminología de la teoría de la evolución, las entidades que representan las soluciones al problema se denominan individuos o cromosomas, y el conjunto de éstos, población. Los individuos son modificados por operadores genéticos, principalmente el cruce, que consiste en la mezcla de la información de dos o más individuos; la mutación, que es un cambio aleatorio en los individuos; y la selección, consistente en la elección de los individuos que sobrevivirán y conformarán la siguiente generación. Dado que los individuos que representan las soluciones más adecuadas al problema tienen más posibilidades de sobrevivir, la población va mejorando gradualmente.</w:t>
+      </w:r>
+    </w:p>
+    <w:p>
+      <w:r>
+        <w:br w:type="page"/>
+      </w:r>
+    </w:p>
+    <w:p/>
+    <w:p>
+      <w:pPr>
+        <w:pStyle w:val="Ttulo1"/>
+      </w:pPr>
+      <w:bookmarkStart w:id="8" w:name="_Toc436262731"/>
+      <w:r>
+        <w:t>Diseño de las soluciones.</w:t>
+      </w:r>
       <w:bookmarkEnd w:id="8"/>
     </w:p>
     <w:p/>
@@ -1937,17 +2067,55 @@
       <w:pPr>
         <w:pStyle w:val="Ttulo2"/>
       </w:pPr>
-      <w:bookmarkStart w:id="9" w:name="_Toc436262730"/>
-      <w:r>
-        <w:t>Definiciones</w:t>
-      </w:r>
-      <w:r>
-        <w:t>.</w:t>
+      <w:bookmarkStart w:id="9" w:name="_Toc436262732"/>
+      <w:r>
+        <w:t>SPEA2.</w:t>
       </w:r>
       <w:bookmarkEnd w:id="9"/>
     </w:p>
+    <w:p>
+      <w:r>
+        <w:t>Se basa en la identificación de las soluciones no dominadas y en función del número de soluciones a las que dominan y por las que son dominadas se les asigna una calidad que es utilizada en torneo binario para obtener el conjunto de padres. Las soluciones no dominadas encontradas a lo largo de la búsqueda son almacenadas en un conjunto exterior</w:t>
+      </w:r>
+      <w:r>
+        <w:t xml:space="preserve"> (Archivo)</w:t>
+      </w:r>
+      <w:r>
+        <w:t xml:space="preserve"> de tamañ</w:t>
+      </w:r>
+      <w:r>
+        <w:t>o fijo igual al de la población.</w:t>
+      </w:r>
+      <w:bookmarkStart w:id="10" w:name="_GoBack"/>
+      <w:bookmarkEnd w:id="10"/>
+    </w:p>
+    <w:p>
+      <w:r>
+        <w:t>Al final de cada iteración se unen la población recién creada de hijos P con el conjunto de archivo para actualizar el nuevo conjunto de archivo que es el conjunto sobre el que se hace la selección para obtener a los padres de la siguiente generación. El sistema evalúa a cada solución de la unión (P U ). En un primer paso se calcula para cada solución de la unión de conjuntos el número de soluciones de (P U ) a las que la solución i domina (nci). La calidad inicial de la solución j es la suma de los valores nci de las soluciones i por las que j es dominada. Por lo tanto, las soluciones no dominadas que pertenecen a la Frontera tienen una calidad inicial de 0. A esta calidad inicial de cada solución se le añade una cantidad extra relacionada con la distancia al resto de soluciones (denominada distancia k-th), de tal forma que si la solución pertenece a una zona densamente poblada en el espacio de objetivos, esta parte de la calidad estará penalizada asignándola un valor más alto que si la solución estuviera aislada. Este mecanismo es el proceso de diversificación en el espacio de objetivos que el SPEA2 implementa para formar FP uniformemente distribuidas.</w:t>
+      </w:r>
+    </w:p>
+    <w:p>
+      <w:r>
+        <w:t>De la unión (P U ) se seleccionan a los individuos no dominados. Si el número de no dominados es inferior al tamaño del conjunto de archivo (N del mismo tamaño que la población de hijos) todas las soluciones no dominadas sobreviven y son almacenadas en el nuevo conjunto de archivo. El resto de puestos del conjunto de archivo no ocupados se rellenan con las mejores soluciones dominadas (según la calidad descrita anteriormente). Si por el contrario el número es mayor, se realiza un truncado, que consiste en ir eliminando las soluciones que tengan la menor distancia a su individuo más cercano, hasta quedarnos con las N soluciones no dominadas con las que se rellena el</w:t>
+      </w:r>
+    </w:p>
+    <w:p>
+      <w:r>
+        <w:t>conjunto de archivo. Una vez actualizado el nuevo conjunto de archivo se realiza el torneo binario por el que se obtiene a los padres de la siguiente generación. El torneo lo ganan los individuos de menor calidad. Se realiza el proceso de reproducción sobre el conjunto de padres para obtener el nuevo conjunto de hijos que sirve para volver a actualizar el conjunto de archivo y así cerrar el ciclo del proceso evolutivo.</w:t>
+      </w:r>
+    </w:p>
     <w:p/>
     <w:p>
+      <w:pPr>
+        <w:pStyle w:val="Ttulo2"/>
+      </w:pPr>
+      <w:bookmarkStart w:id="11" w:name="_Toc436262733"/>
+      <w:r>
+        <w:t>MOACO.</w:t>
+      </w:r>
+      <w:bookmarkEnd w:id="11"/>
+    </w:p>
+    <w:p>
       <w:r>
         <w:br w:type="page"/>
       </w:r>
@@ -1956,49 +2124,12 @@
       <w:pPr>
         <w:pStyle w:val="Ttulo1"/>
       </w:pPr>
-      <w:bookmarkStart w:id="10" w:name="_Toc436262731"/>
-      <w:r>
-        <w:lastRenderedPageBreak/>
-        <w:t>Diseño de las soluciones.</w:t>
-      </w:r>
-      <w:bookmarkEnd w:id="10"/>
-    </w:p>
-    <w:p/>
-    <w:p>
-      <w:pPr>
-        <w:pStyle w:val="Ttulo2"/>
-      </w:pPr>
-      <w:bookmarkStart w:id="11" w:name="_Toc436262732"/>
-      <w:r>
-        <w:t>SPEA2.</w:t>
-      </w:r>
-      <w:bookmarkEnd w:id="11"/>
-    </w:p>
-    <w:p>
-      <w:pPr>
-        <w:pStyle w:val="Ttulo2"/>
-      </w:pPr>
-      <w:bookmarkStart w:id="12" w:name="_Toc436262733"/>
-      <w:r>
-        <w:t>MOACO.</w:t>
-      </w:r>
-      <w:bookmarkEnd w:id="12"/>
-    </w:p>
-    <w:p>
-      <w:r>
-        <w:br w:type="page"/>
-      </w:r>
-    </w:p>
-    <w:p>
-      <w:pPr>
-        <w:pStyle w:val="Ttulo1"/>
-      </w:pPr>
-      <w:bookmarkStart w:id="13" w:name="_Toc436262734"/>
+      <w:bookmarkStart w:id="12" w:name="_Toc436262734"/>
       <w:r>
         <w:lastRenderedPageBreak/>
         <w:t>Experimentación y Análisis de resultados.</w:t>
       </w:r>
-      <w:bookmarkEnd w:id="13"/>
+      <w:bookmarkEnd w:id="12"/>
     </w:p>
     <w:p/>
     <w:p/>
@@ -2011,12 +2142,12 @@
       <w:pPr>
         <w:pStyle w:val="Ttulo1"/>
       </w:pPr>
-      <w:bookmarkStart w:id="14" w:name="_Toc436262735"/>
+      <w:bookmarkStart w:id="13" w:name="_Toc436262735"/>
       <w:r>
         <w:lastRenderedPageBreak/>
         <w:t>Comparación de Resultados.</w:t>
       </w:r>
-      <w:bookmarkEnd w:id="14"/>
+      <w:bookmarkEnd w:id="13"/>
     </w:p>
     <w:p>
       <w:pPr>
@@ -2035,12 +2166,12 @@
       <w:pPr>
         <w:pStyle w:val="Ttulo1"/>
       </w:pPr>
-      <w:bookmarkStart w:id="15" w:name="_Toc436262736"/>
+      <w:bookmarkStart w:id="14" w:name="_Toc436262736"/>
       <w:r>
         <w:lastRenderedPageBreak/>
         <w:t>Conclusiones y Trabajos Futuros.</w:t>
       </w:r>
-      <w:bookmarkEnd w:id="15"/>
+      <w:bookmarkEnd w:id="14"/>
     </w:p>
     <w:p>
       <w:pPr>
@@ -2059,12 +2190,12 @@
       <w:pPr>
         <w:pStyle w:val="Ttulo1"/>
       </w:pPr>
-      <w:bookmarkStart w:id="16" w:name="_Toc436262737"/>
+      <w:bookmarkStart w:id="15" w:name="_Toc436262737"/>
       <w:r>
         <w:lastRenderedPageBreak/>
         <w:t>Bibliografía y Referencias.</w:t>
       </w:r>
-      <w:bookmarkEnd w:id="16"/>
+      <w:bookmarkEnd w:id="15"/>
     </w:p>
     <w:sectPr>
       <w:footerReference w:type="default" r:id="rId8"/>
@@ -2587,7 +2718,6 @@
     <w:next w:val="Normal"/>
     <w:link w:val="Ttulo3Car"/>
     <w:uiPriority w:val="9"/>
-    <w:semiHidden/>
     <w:unhideWhenUsed/>
     <w:qFormat/>
     <w:rsid w:val="00E959E5"/>
@@ -2799,7 +2929,6 @@
     <w:basedOn w:val="Fuentedeprrafopredeter"/>
     <w:link w:val="Ttulo3"/>
     <w:uiPriority w:val="9"/>
-    <w:semiHidden/>
     <w:rsid w:val="00E959E5"/>
     <w:rPr>
       <w:rFonts w:asciiTheme="majorHAnsi" w:eastAsiaTheme="majorEastAsia" w:hAnsiTheme="majorHAnsi" w:cstheme="majorBidi"/>
@@ -3616,7 +3745,7 @@
 </file>
 
 <file path=customXml/itemProps1.xml><?xml version="1.0" encoding="utf-8"?>
-<ds:datastoreItem xmlns:ds="http://schemas.openxmlformats.org/officeDocument/2006/customXml" ds:itemID="{5CDB0EC7-B2B2-4A18-A84F-5EBE10771C72}">
+<ds:datastoreItem xmlns:ds="http://schemas.openxmlformats.org/officeDocument/2006/customXml" ds:itemID="{13D31F69-4518-4403-84F2-EDDC54B12379}">
   <ds:schemaRefs>
     <ds:schemaRef ds:uri="http://schemas.openxmlformats.org/officeDocument/2006/bibliography"/>
   </ds:schemaRefs>

</xml_diff>

<commit_message>
SPEA2 funcinando. Se agregan las variables del analisis estadistico. Paper en un 70%.
</commit_message>
<xml_diff>
--- a/Proyecto final Optimizacion.docx
+++ b/Proyecto final Optimizacion.docx
@@ -2406,6 +2406,7 @@
         <w:rPr>
           <w:sz w:val="28"/>
           <w:szCs w:val="28"/>
+          <w:highlight w:val="yellow"/>
         </w:rPr>
         <w:t xml:space="preserve">Como parámetros iniciales </w:t>
       </w:r>
@@ -2413,8 +2414,16 @@
         <w:rPr>
           <w:sz w:val="28"/>
           <w:szCs w:val="28"/>
-        </w:rPr>
-        <w:t xml:space="preserve">se definen una matriz </w:t>
+          <w:highlight w:val="yellow"/>
+        </w:rPr>
+        <w:t>se definen una matriz</w:t>
+      </w:r>
+      <w:r>
+        <w:rPr>
+          <w:sz w:val="28"/>
+          <w:szCs w:val="28"/>
+        </w:rPr>
+        <w:t xml:space="preserve"> </w:t>
       </w:r>
     </w:p>
     <w:p>
@@ -2452,10 +2461,6 @@
     <w:p>
       <w:pPr>
         <w:ind w:left="708"/>
-        <w:rPr>
-          <w:sz w:val="28"/>
-          <w:szCs w:val="28"/>
-        </w:rPr>
       </w:pPr>
       <w:r>
         <w:rPr>
@@ -2471,10 +2476,7 @@
         </w:rPr>
         <w:t>se va evaporando. Para esto se define inicialmente un factor de evaporación, entre 0 y 1 que al final de cada iteración va reduciendo el rastro de feromonas evitando el hallazgo de óptimos locales y el hallazgo de nuevas soluciones.</w:t>
       </w:r>
-    </w:p>
-    <w:p>
-      <w:r>
-        <w:lastRenderedPageBreak/>
+      <w:r>
         <w:br w:type="page"/>
       </w:r>
     </w:p>
@@ -2725,9 +2727,6 @@
       </w:r>
     </w:p>
     <w:p>
-      <w:r>
-        <w:tab/>
-      </w:r>
       <w:r>
         <w:tab/>
       </w:r>
@@ -2739,20 +2738,14 @@
           <w:rPr>
             <w:rFonts w:ascii="Cambria Math" w:hAnsi="Cambria Math"/>
           </w:rPr>
-          <m:t>n=numero de ciudades o nodos</m:t>
-        </m:r>
-        <m:r>
-          <w:rPr>
-            <w:rFonts w:ascii="Cambria Math" w:hAnsi="Cambria Math"/>
-          </w:rPr>
-          <m:t>.</m:t>
+          <m:t>n=30.  Numero de ciudades o nodos.</m:t>
         </m:r>
       </m:oMath>
-    </w:p>
-    <w:p>
       <w:r>
         <w:tab/>
       </w:r>
+    </w:p>
+    <w:p>
       <w:r>
         <w:tab/>
       </w:r>
@@ -2764,7 +2757,23 @@
           <w:rPr>
             <w:rFonts w:ascii="Cambria Math" w:hAnsi="Cambria Math"/>
           </w:rPr>
-          <m:t>p</m:t>
+          <m:t>p=30.  Numero de soluciones en el frente de pareto.</m:t>
+        </m:r>
+      </m:oMath>
+    </w:p>
+    <w:p>
+      <w:r>
+        <w:tab/>
+      </w:r>
+      <w:r>
+        <w:tab/>
+      </w:r>
+      <m:oMath>
+        <m:r>
+          <w:rPr>
+            <w:rFonts w:ascii="Cambria Math" w:hAnsi="Cambria Math"/>
+          </w:rPr>
+          <m:t>Solucion</m:t>
         </m:r>
         <m:r>
           <w:rPr>
@@ -2776,73 +2785,1083 @@
           <w:rPr>
             <w:rFonts w:ascii="Cambria Math" w:hAnsi="Cambria Math"/>
           </w:rPr>
-          <m:t>numero de soluciones en el frente de pareto.</m:t>
+          <m:t>Camino posible para el TSP</m:t>
         </m:r>
       </m:oMath>
     </w:p>
     <w:p>
       <w:pPr>
+        <w:autoSpaceDE w:val="0"/>
+        <w:autoSpaceDN w:val="0"/>
+        <w:adjustRightInd w:val="0"/>
+        <w:spacing w:after="0" w:line="240" w:lineRule="auto"/>
+        <w:jc w:val="left"/>
+        <w:rPr>
+          <w:rFonts w:ascii="Courier New" w:hAnsi="Courier New" w:cs="Courier New"/>
+          <w:sz w:val="24"/>
+          <w:szCs w:val="24"/>
+          <w:lang w:val="en-US"/>
+        </w:rPr>
+      </w:pPr>
+      <w:r>
+        <w:tab/>
+        <w:t>SPEA2:</w:t>
+      </w:r>
+    </w:p>
+    <w:tbl>
+      <w:tblPr>
+        <w:tblW w:w="6283" w:type="dxa"/>
+        <w:tblCellSpacing w:w="15" w:type="dxa"/>
+        <w:tblBorders>
+          <w:top w:val="single" w:sz="4" w:space="0" w:color="auto"/>
+          <w:left w:val="single" w:sz="4" w:space="0" w:color="auto"/>
+          <w:bottom w:val="single" w:sz="4" w:space="0" w:color="auto"/>
+          <w:right w:val="single" w:sz="4" w:space="0" w:color="auto"/>
+          <w:insideH w:val="single" w:sz="4" w:space="0" w:color="auto"/>
+          <w:insideV w:val="single" w:sz="4" w:space="0" w:color="auto"/>
+        </w:tblBorders>
+        <w:tblCellMar>
+          <w:top w:w="15" w:type="dxa"/>
+          <w:left w:w="15" w:type="dxa"/>
+          <w:bottom w:w="15" w:type="dxa"/>
+          <w:right w:w="15" w:type="dxa"/>
+        </w:tblCellMar>
+        <w:tblLook w:val="04A0" w:firstRow="1" w:lastRow="0" w:firstColumn="1" w:lastColumn="0" w:noHBand="0" w:noVBand="1"/>
+      </w:tblPr>
+      <w:tblGrid>
+        <w:gridCol w:w="723"/>
+        <w:gridCol w:w="1677"/>
+        <w:gridCol w:w="1778"/>
+        <w:gridCol w:w="2105"/>
+      </w:tblGrid>
+      <w:tr>
+        <w:trPr>
+          <w:trHeight w:val="627"/>
+          <w:tblCellSpacing w:w="15" w:type="dxa"/>
+        </w:trPr>
+        <w:tc>
+          <w:tcPr>
+            <w:tcW w:w="0" w:type="auto"/>
+            <w:vAlign w:val="center"/>
+          </w:tcPr>
+          <w:p>
+            <w:pPr>
+              <w:spacing w:after="0" w:line="240" w:lineRule="auto"/>
+              <w:jc w:val="left"/>
+              <w:rPr>
+                <w:rFonts w:ascii="Times New Roman" w:eastAsia="Times New Roman" w:hAnsi="Times New Roman" w:cs="Times New Roman"/>
+                <w:sz w:val="24"/>
+                <w:szCs w:val="24"/>
+                <w:lang w:eastAsia="es-CO"/>
+              </w:rPr>
+            </w:pPr>
+            <w:r>
+              <w:rPr>
+                <w:rFonts w:ascii="Times New Roman" w:eastAsia="Times New Roman" w:hAnsi="Times New Roman" w:cs="Times New Roman"/>
+                <w:sz w:val="24"/>
+                <w:szCs w:val="24"/>
+                <w:lang w:eastAsia="es-CO"/>
+              </w:rPr>
+              <w:t>Nodos</w:t>
+            </w:r>
+          </w:p>
+        </w:tc>
+        <w:tc>
+          <w:tcPr>
+            <w:tcW w:w="0" w:type="auto"/>
+            <w:vAlign w:val="center"/>
+          </w:tcPr>
+          <w:p>
+            <w:pPr>
+              <w:spacing w:after="0" w:line="240" w:lineRule="auto"/>
+              <w:jc w:val="left"/>
+              <w:rPr>
+                <w:rFonts w:ascii="Times New Roman" w:eastAsia="Times New Roman" w:hAnsi="Times New Roman" w:cs="Times New Roman"/>
+                <w:sz w:val="24"/>
+                <w:szCs w:val="24"/>
+                <w:lang w:eastAsia="es-CO"/>
+              </w:rPr>
+            </w:pPr>
+            <w:r>
+              <w:rPr>
+                <w:rFonts w:ascii="Times New Roman" w:eastAsia="Times New Roman" w:hAnsi="Times New Roman" w:cs="Times New Roman"/>
+                <w:sz w:val="24"/>
+                <w:szCs w:val="24"/>
+                <w:lang w:eastAsia="es-CO"/>
+              </w:rPr>
+              <w:t>Media de las soluciones-Distancias</w:t>
+            </w:r>
+          </w:p>
+        </w:tc>
+        <w:tc>
+          <w:tcPr>
+            <w:tcW w:w="0" w:type="auto"/>
+            <w:vAlign w:val="center"/>
+          </w:tcPr>
+          <w:p>
+            <w:pPr>
+              <w:spacing w:after="0" w:line="240" w:lineRule="auto"/>
+              <w:jc w:val="left"/>
+              <w:rPr>
+                <w:rFonts w:ascii="Times New Roman" w:eastAsia="Times New Roman" w:hAnsi="Times New Roman" w:cs="Times New Roman"/>
+                <w:sz w:val="24"/>
+                <w:szCs w:val="24"/>
+                <w:lang w:eastAsia="es-CO"/>
+              </w:rPr>
+            </w:pPr>
+            <w:proofErr w:type="spellStart"/>
+            <w:r>
+              <w:rPr>
+                <w:rFonts w:ascii="Times New Roman" w:eastAsia="Times New Roman" w:hAnsi="Times New Roman" w:cs="Times New Roman"/>
+                <w:sz w:val="24"/>
+                <w:szCs w:val="24"/>
+                <w:lang w:eastAsia="es-CO"/>
+              </w:rPr>
+              <w:t>Desvacion</w:t>
+            </w:r>
+            <w:proofErr w:type="spellEnd"/>
+            <w:r>
+              <w:rPr>
+                <w:rFonts w:ascii="Times New Roman" w:eastAsia="Times New Roman" w:hAnsi="Times New Roman" w:cs="Times New Roman"/>
+                <w:sz w:val="24"/>
+                <w:szCs w:val="24"/>
+                <w:lang w:eastAsia="es-CO"/>
+              </w:rPr>
+              <w:t xml:space="preserve"> de las soluciones- Distancias</w:t>
+            </w:r>
+          </w:p>
+        </w:tc>
+        <w:tc>
+          <w:tcPr>
+            <w:tcW w:w="0" w:type="auto"/>
+            <w:vAlign w:val="center"/>
+          </w:tcPr>
+          <w:p>
+            <w:pPr>
+              <w:spacing w:after="0" w:line="240" w:lineRule="auto"/>
+              <w:jc w:val="left"/>
+              <w:rPr>
+                <w:rFonts w:ascii="Times New Roman" w:eastAsia="Times New Roman" w:hAnsi="Times New Roman" w:cs="Times New Roman"/>
+                <w:sz w:val="24"/>
+                <w:szCs w:val="24"/>
+                <w:lang w:eastAsia="es-CO"/>
+              </w:rPr>
+            </w:pPr>
+            <w:r>
+              <w:rPr>
+                <w:rFonts w:ascii="Times New Roman" w:eastAsia="Times New Roman" w:hAnsi="Times New Roman" w:cs="Times New Roman"/>
+                <w:sz w:val="24"/>
+                <w:szCs w:val="24"/>
+                <w:lang w:eastAsia="es-CO"/>
+              </w:rPr>
+              <w:t>Media de los tiempo de corrida para calcular Soluciones</w:t>
+            </w:r>
+          </w:p>
+        </w:tc>
+        <w:bookmarkStart w:id="13" w:name="_GoBack"/>
+        <w:bookmarkEnd w:id="13"/>
+      </w:tr>
+      <w:tr>
+        <w:trPr>
+          <w:trHeight w:val="627"/>
+          <w:tblCellSpacing w:w="15" w:type="dxa"/>
+        </w:trPr>
+        <w:tc>
+          <w:tcPr>
+            <w:tcW w:w="0" w:type="auto"/>
+            <w:vAlign w:val="center"/>
+          </w:tcPr>
+          <w:p>
+            <w:pPr>
+              <w:spacing w:after="0" w:line="240" w:lineRule="auto"/>
+              <w:jc w:val="left"/>
+              <w:rPr>
+                <w:rFonts w:ascii="Times New Roman" w:eastAsia="Times New Roman" w:hAnsi="Times New Roman" w:cs="Times New Roman"/>
+                <w:sz w:val="24"/>
+                <w:szCs w:val="24"/>
+                <w:lang w:eastAsia="es-CO"/>
+              </w:rPr>
+            </w:pPr>
+            <w:r>
+              <w:rPr>
+                <w:rFonts w:ascii="Times New Roman" w:eastAsia="Times New Roman" w:hAnsi="Times New Roman" w:cs="Times New Roman"/>
+                <w:sz w:val="24"/>
+                <w:szCs w:val="24"/>
+                <w:lang w:eastAsia="es-CO"/>
+              </w:rPr>
+              <w:t>20</w:t>
+            </w:r>
+          </w:p>
+        </w:tc>
+        <w:tc>
+          <w:tcPr>
+            <w:tcW w:w="0" w:type="auto"/>
+            <w:vAlign w:val="center"/>
+          </w:tcPr>
+          <w:p>
+            <w:pPr>
+              <w:spacing w:after="0" w:line="240" w:lineRule="auto"/>
+              <w:jc w:val="left"/>
+              <w:rPr>
+                <w:rFonts w:ascii="Times New Roman" w:eastAsia="Times New Roman" w:hAnsi="Times New Roman" w:cs="Times New Roman"/>
+                <w:sz w:val="24"/>
+                <w:szCs w:val="24"/>
+                <w:lang w:eastAsia="es-CO"/>
+              </w:rPr>
+            </w:pPr>
+            <w:r>
+              <w:rPr>
+                <w:rFonts w:ascii="Times New Roman" w:eastAsia="Times New Roman" w:hAnsi="Times New Roman" w:cs="Times New Roman"/>
+                <w:sz w:val="24"/>
+                <w:szCs w:val="24"/>
+                <w:lang w:eastAsia="es-CO"/>
+              </w:rPr>
+              <w:t>676.78</w:t>
+            </w:r>
+          </w:p>
+        </w:tc>
+        <w:tc>
+          <w:tcPr>
+            <w:tcW w:w="0" w:type="auto"/>
+            <w:vAlign w:val="center"/>
+          </w:tcPr>
+          <w:p>
+            <w:pPr>
+              <w:spacing w:after="0" w:line="240" w:lineRule="auto"/>
+              <w:jc w:val="left"/>
+              <w:rPr>
+                <w:rFonts w:ascii="Times New Roman" w:eastAsia="Times New Roman" w:hAnsi="Times New Roman" w:cs="Times New Roman"/>
+                <w:sz w:val="24"/>
+                <w:szCs w:val="24"/>
+                <w:lang w:eastAsia="es-CO"/>
+              </w:rPr>
+            </w:pPr>
+            <w:r>
+              <w:rPr>
+                <w:rFonts w:ascii="Times New Roman" w:eastAsia="Times New Roman" w:hAnsi="Times New Roman" w:cs="Times New Roman"/>
+                <w:sz w:val="24"/>
+                <w:szCs w:val="24"/>
+                <w:lang w:eastAsia="es-CO"/>
+              </w:rPr>
+              <w:t>77.523</w:t>
+            </w:r>
+          </w:p>
+        </w:tc>
+        <w:tc>
+          <w:tcPr>
+            <w:tcW w:w="0" w:type="auto"/>
+            <w:vAlign w:val="center"/>
+          </w:tcPr>
+          <w:p>
+            <w:pPr>
+              <w:spacing w:after="0" w:line="240" w:lineRule="auto"/>
+              <w:jc w:val="left"/>
+              <w:rPr>
+                <w:rFonts w:ascii="Times New Roman" w:eastAsia="Times New Roman" w:hAnsi="Times New Roman" w:cs="Times New Roman"/>
+                <w:sz w:val="24"/>
+                <w:szCs w:val="24"/>
+                <w:lang w:eastAsia="es-CO"/>
+              </w:rPr>
+            </w:pPr>
+            <w:r>
+              <w:rPr>
+                <w:rFonts w:ascii="Times New Roman" w:eastAsia="Times New Roman" w:hAnsi="Times New Roman" w:cs="Times New Roman"/>
+                <w:sz w:val="24"/>
+                <w:szCs w:val="24"/>
+                <w:lang w:eastAsia="es-CO"/>
+              </w:rPr>
+              <w:t>13.789</w:t>
+            </w:r>
+          </w:p>
+        </w:tc>
+      </w:tr>
+      <w:tr>
+        <w:trPr>
+          <w:trHeight w:val="627"/>
+          <w:tblCellSpacing w:w="15" w:type="dxa"/>
+        </w:trPr>
+        <w:tc>
+          <w:tcPr>
+            <w:tcW w:w="0" w:type="auto"/>
+            <w:vAlign w:val="center"/>
+            <w:hideMark/>
+          </w:tcPr>
+          <w:p>
+            <w:pPr>
+              <w:spacing w:after="0" w:line="240" w:lineRule="auto"/>
+              <w:jc w:val="left"/>
+              <w:rPr>
+                <w:rFonts w:ascii="Times New Roman" w:eastAsia="Times New Roman" w:hAnsi="Times New Roman" w:cs="Times New Roman"/>
+                <w:sz w:val="24"/>
+                <w:szCs w:val="24"/>
+                <w:lang w:eastAsia="es-CO"/>
+              </w:rPr>
+            </w:pPr>
+            <w:r>
+              <w:rPr>
+                <w:rFonts w:ascii="Times New Roman" w:eastAsia="Times New Roman" w:hAnsi="Times New Roman" w:cs="Times New Roman"/>
+                <w:sz w:val="24"/>
+                <w:szCs w:val="24"/>
+                <w:lang w:eastAsia="es-CO"/>
+              </w:rPr>
+              <w:t>40</w:t>
+            </w:r>
+          </w:p>
+        </w:tc>
+        <w:tc>
+          <w:tcPr>
+            <w:tcW w:w="0" w:type="auto"/>
+            <w:vAlign w:val="center"/>
+            <w:hideMark/>
+          </w:tcPr>
+          <w:p>
+            <w:pPr>
+              <w:spacing w:after="0" w:line="240" w:lineRule="auto"/>
+              <w:jc w:val="left"/>
+              <w:rPr>
+                <w:rFonts w:ascii="Times New Roman" w:eastAsia="Times New Roman" w:hAnsi="Times New Roman" w:cs="Times New Roman"/>
+                <w:sz w:val="24"/>
+                <w:szCs w:val="24"/>
+                <w:lang w:eastAsia="es-CO"/>
+              </w:rPr>
+            </w:pPr>
+            <w:r>
+              <w:rPr>
+                <w:rFonts w:ascii="Times New Roman" w:eastAsia="Times New Roman" w:hAnsi="Times New Roman" w:cs="Times New Roman"/>
+                <w:sz w:val="24"/>
+                <w:szCs w:val="24"/>
+                <w:lang w:eastAsia="es-CO"/>
+              </w:rPr>
+              <w:t>1617.7</w:t>
+            </w:r>
+          </w:p>
+        </w:tc>
+        <w:tc>
+          <w:tcPr>
+            <w:tcW w:w="0" w:type="auto"/>
+            <w:vAlign w:val="center"/>
+            <w:hideMark/>
+          </w:tcPr>
+          <w:p>
+            <w:pPr>
+              <w:spacing w:after="0" w:line="240" w:lineRule="auto"/>
+              <w:jc w:val="left"/>
+              <w:rPr>
+                <w:rFonts w:ascii="Times New Roman" w:eastAsia="Times New Roman" w:hAnsi="Times New Roman" w:cs="Times New Roman"/>
+                <w:sz w:val="24"/>
+                <w:szCs w:val="24"/>
+                <w:lang w:eastAsia="es-CO"/>
+              </w:rPr>
+            </w:pPr>
+            <w:r>
+              <w:rPr>
+                <w:rFonts w:ascii="Times New Roman" w:eastAsia="Times New Roman" w:hAnsi="Times New Roman" w:cs="Times New Roman"/>
+                <w:sz w:val="24"/>
+                <w:szCs w:val="24"/>
+                <w:lang w:eastAsia="es-CO"/>
+              </w:rPr>
+              <w:t>101.87</w:t>
+            </w:r>
+          </w:p>
+        </w:tc>
+        <w:tc>
+          <w:tcPr>
+            <w:tcW w:w="0" w:type="auto"/>
+            <w:vAlign w:val="center"/>
+            <w:hideMark/>
+          </w:tcPr>
+          <w:p>
+            <w:pPr>
+              <w:spacing w:after="0" w:line="240" w:lineRule="auto"/>
+              <w:jc w:val="left"/>
+              <w:rPr>
+                <w:rFonts w:ascii="Times New Roman" w:eastAsia="Times New Roman" w:hAnsi="Times New Roman" w:cs="Times New Roman"/>
+                <w:sz w:val="24"/>
+                <w:szCs w:val="24"/>
+                <w:lang w:eastAsia="es-CO"/>
+              </w:rPr>
+            </w:pPr>
+            <w:r>
+              <w:rPr>
+                <w:rFonts w:ascii="Times New Roman" w:eastAsia="Times New Roman" w:hAnsi="Times New Roman" w:cs="Times New Roman"/>
+                <w:sz w:val="24"/>
+                <w:szCs w:val="24"/>
+                <w:lang w:eastAsia="es-CO"/>
+              </w:rPr>
+              <w:t>9.8491</w:t>
+            </w:r>
+          </w:p>
+        </w:tc>
+      </w:tr>
+      <w:tr>
+        <w:trPr>
+          <w:trHeight w:val="627"/>
+          <w:tblCellSpacing w:w="15" w:type="dxa"/>
+        </w:trPr>
+        <w:tc>
+          <w:tcPr>
+            <w:tcW w:w="0" w:type="auto"/>
+            <w:vAlign w:val="center"/>
+            <w:hideMark/>
+          </w:tcPr>
+          <w:p>
+            <w:pPr>
+              <w:spacing w:after="0" w:line="240" w:lineRule="auto"/>
+              <w:jc w:val="left"/>
+              <w:rPr>
+                <w:rFonts w:ascii="Times New Roman" w:eastAsia="Times New Roman" w:hAnsi="Times New Roman" w:cs="Times New Roman"/>
+                <w:sz w:val="24"/>
+                <w:szCs w:val="24"/>
+                <w:lang w:eastAsia="es-CO"/>
+              </w:rPr>
+            </w:pPr>
+            <w:r>
+              <w:rPr>
+                <w:rFonts w:ascii="Times New Roman" w:eastAsia="Times New Roman" w:hAnsi="Times New Roman" w:cs="Times New Roman"/>
+                <w:sz w:val="24"/>
+                <w:szCs w:val="24"/>
+                <w:lang w:eastAsia="es-CO"/>
+              </w:rPr>
+              <w:t>60</w:t>
+            </w:r>
+          </w:p>
+        </w:tc>
+        <w:tc>
+          <w:tcPr>
+            <w:tcW w:w="0" w:type="auto"/>
+            <w:vAlign w:val="center"/>
+            <w:hideMark/>
+          </w:tcPr>
+          <w:p>
+            <w:pPr>
+              <w:spacing w:after="0" w:line="240" w:lineRule="auto"/>
+              <w:jc w:val="left"/>
+              <w:rPr>
+                <w:rFonts w:ascii="Times New Roman" w:eastAsia="Times New Roman" w:hAnsi="Times New Roman" w:cs="Times New Roman"/>
+                <w:sz w:val="24"/>
+                <w:szCs w:val="24"/>
+                <w:lang w:eastAsia="es-CO"/>
+              </w:rPr>
+            </w:pPr>
+            <w:r>
+              <w:rPr>
+                <w:rFonts w:ascii="Times New Roman" w:eastAsia="Times New Roman" w:hAnsi="Times New Roman" w:cs="Times New Roman"/>
+                <w:sz w:val="24"/>
+                <w:szCs w:val="24"/>
+                <w:lang w:eastAsia="es-CO"/>
+              </w:rPr>
+              <w:t>2569.1</w:t>
+            </w:r>
+          </w:p>
+        </w:tc>
+        <w:tc>
+          <w:tcPr>
+            <w:tcW w:w="0" w:type="auto"/>
+            <w:vAlign w:val="center"/>
+            <w:hideMark/>
+          </w:tcPr>
+          <w:p>
+            <w:pPr>
+              <w:spacing w:after="0" w:line="240" w:lineRule="auto"/>
+              <w:jc w:val="left"/>
+              <w:rPr>
+                <w:rFonts w:ascii="Times New Roman" w:eastAsia="Times New Roman" w:hAnsi="Times New Roman" w:cs="Times New Roman"/>
+                <w:sz w:val="24"/>
+                <w:szCs w:val="24"/>
+                <w:lang w:eastAsia="es-CO"/>
+              </w:rPr>
+            </w:pPr>
+            <w:r>
+              <w:rPr>
+                <w:rFonts w:ascii="Times New Roman" w:eastAsia="Times New Roman" w:hAnsi="Times New Roman" w:cs="Times New Roman"/>
+                <w:sz w:val="24"/>
+                <w:szCs w:val="24"/>
+                <w:lang w:eastAsia="es-CO"/>
+              </w:rPr>
+              <w:t>111.62</w:t>
+            </w:r>
+          </w:p>
+        </w:tc>
+        <w:tc>
+          <w:tcPr>
+            <w:tcW w:w="0" w:type="auto"/>
+            <w:vAlign w:val="center"/>
+            <w:hideMark/>
+          </w:tcPr>
+          <w:p>
+            <w:pPr>
+              <w:spacing w:after="0" w:line="240" w:lineRule="auto"/>
+              <w:jc w:val="left"/>
+              <w:rPr>
+                <w:rFonts w:ascii="Times New Roman" w:eastAsia="Times New Roman" w:hAnsi="Times New Roman" w:cs="Times New Roman"/>
+                <w:sz w:val="24"/>
+                <w:szCs w:val="24"/>
+                <w:lang w:eastAsia="es-CO"/>
+              </w:rPr>
+            </w:pPr>
+            <w:r>
+              <w:rPr>
+                <w:rFonts w:ascii="Times New Roman" w:eastAsia="Times New Roman" w:hAnsi="Times New Roman" w:cs="Times New Roman"/>
+                <w:sz w:val="24"/>
+                <w:szCs w:val="24"/>
+                <w:lang w:eastAsia="es-CO"/>
+              </w:rPr>
+              <w:t>6.7926</w:t>
+            </w:r>
+          </w:p>
+        </w:tc>
+      </w:tr>
+    </w:tbl>
+    <w:p>
+      <w:pPr>
+        <w:rPr>
+          <w:lang w:val="en-US"/>
+        </w:rPr>
+      </w:pPr>
+    </w:p>
+    <w:tbl>
+      <w:tblPr>
+        <w:tblW w:w="6008" w:type="dxa"/>
+        <w:tblCellSpacing w:w="15" w:type="dxa"/>
+        <w:tblBorders>
+          <w:top w:val="single" w:sz="4" w:space="0" w:color="auto"/>
+          <w:left w:val="single" w:sz="4" w:space="0" w:color="auto"/>
+          <w:bottom w:val="single" w:sz="4" w:space="0" w:color="auto"/>
+          <w:right w:val="single" w:sz="4" w:space="0" w:color="auto"/>
+          <w:insideH w:val="single" w:sz="4" w:space="0" w:color="auto"/>
+          <w:insideV w:val="single" w:sz="4" w:space="0" w:color="auto"/>
+        </w:tblBorders>
+        <w:tblCellMar>
+          <w:top w:w="15" w:type="dxa"/>
+          <w:left w:w="15" w:type="dxa"/>
+          <w:bottom w:w="15" w:type="dxa"/>
+          <w:right w:w="15" w:type="dxa"/>
+        </w:tblCellMar>
+        <w:tblLook w:val="04A0" w:firstRow="1" w:lastRow="0" w:firstColumn="1" w:lastColumn="0" w:noHBand="0" w:noVBand="1"/>
+      </w:tblPr>
+      <w:tblGrid>
+        <w:gridCol w:w="722"/>
+        <w:gridCol w:w="1593"/>
+        <w:gridCol w:w="1673"/>
+        <w:gridCol w:w="2020"/>
+      </w:tblGrid>
+      <w:tr>
+        <w:trPr>
+          <w:trHeight w:val="505"/>
+          <w:tblCellSpacing w:w="15" w:type="dxa"/>
+        </w:trPr>
+        <w:tc>
+          <w:tcPr>
+            <w:tcW w:w="0" w:type="auto"/>
+            <w:vAlign w:val="center"/>
+          </w:tcPr>
+          <w:p>
+            <w:pPr>
+              <w:spacing w:after="0" w:line="240" w:lineRule="auto"/>
+              <w:jc w:val="left"/>
+              <w:rPr>
+                <w:rFonts w:ascii="Times New Roman" w:eastAsia="Times New Roman" w:hAnsi="Times New Roman" w:cs="Times New Roman"/>
+                <w:sz w:val="24"/>
+                <w:szCs w:val="24"/>
+                <w:lang w:eastAsia="es-CO"/>
+              </w:rPr>
+            </w:pPr>
+            <w:r>
+              <w:rPr>
+                <w:rFonts w:ascii="Times New Roman" w:eastAsia="Times New Roman" w:hAnsi="Times New Roman" w:cs="Times New Roman"/>
+                <w:sz w:val="24"/>
+                <w:szCs w:val="24"/>
+                <w:lang w:eastAsia="es-CO"/>
+              </w:rPr>
+              <w:t>Nodos</w:t>
+            </w:r>
+          </w:p>
+        </w:tc>
+        <w:tc>
+          <w:tcPr>
+            <w:tcW w:w="0" w:type="auto"/>
+            <w:vAlign w:val="center"/>
+          </w:tcPr>
+          <w:p>
+            <w:pPr>
+              <w:spacing w:after="0" w:line="240" w:lineRule="auto"/>
+              <w:jc w:val="left"/>
+              <w:rPr>
+                <w:rFonts w:ascii="Times New Roman" w:eastAsia="Times New Roman" w:hAnsi="Times New Roman" w:cs="Times New Roman"/>
+                <w:sz w:val="24"/>
+                <w:szCs w:val="24"/>
+                <w:lang w:eastAsia="es-CO"/>
+              </w:rPr>
+            </w:pPr>
+            <w:r>
+              <w:rPr>
+                <w:rFonts w:ascii="Times New Roman" w:eastAsia="Times New Roman" w:hAnsi="Times New Roman" w:cs="Times New Roman"/>
+                <w:sz w:val="24"/>
+                <w:szCs w:val="24"/>
+                <w:lang w:eastAsia="es-CO"/>
+              </w:rPr>
+              <w:t>Media de las soluciones- Tiempo</w:t>
+            </w:r>
+          </w:p>
+        </w:tc>
+        <w:tc>
+          <w:tcPr>
+            <w:tcW w:w="0" w:type="auto"/>
+            <w:vAlign w:val="center"/>
+          </w:tcPr>
+          <w:p>
+            <w:pPr>
+              <w:spacing w:after="0" w:line="240" w:lineRule="auto"/>
+              <w:jc w:val="left"/>
+              <w:rPr>
+                <w:rFonts w:ascii="Times New Roman" w:eastAsia="Times New Roman" w:hAnsi="Times New Roman" w:cs="Times New Roman"/>
+                <w:sz w:val="24"/>
+                <w:szCs w:val="24"/>
+                <w:lang w:eastAsia="es-CO"/>
+              </w:rPr>
+            </w:pPr>
+            <w:proofErr w:type="spellStart"/>
+            <w:r>
+              <w:rPr>
+                <w:rFonts w:ascii="Times New Roman" w:eastAsia="Times New Roman" w:hAnsi="Times New Roman" w:cs="Times New Roman"/>
+                <w:sz w:val="24"/>
+                <w:szCs w:val="24"/>
+                <w:lang w:eastAsia="es-CO"/>
+              </w:rPr>
+              <w:t>Desvacion</w:t>
+            </w:r>
+            <w:proofErr w:type="spellEnd"/>
+            <w:r>
+              <w:rPr>
+                <w:rFonts w:ascii="Times New Roman" w:eastAsia="Times New Roman" w:hAnsi="Times New Roman" w:cs="Times New Roman"/>
+                <w:sz w:val="24"/>
+                <w:szCs w:val="24"/>
+                <w:lang w:eastAsia="es-CO"/>
+              </w:rPr>
+              <w:t xml:space="preserve"> de las soluciones- Tiempo</w:t>
+            </w:r>
+          </w:p>
+        </w:tc>
+        <w:tc>
+          <w:tcPr>
+            <w:tcW w:w="0" w:type="auto"/>
+            <w:vAlign w:val="center"/>
+          </w:tcPr>
+          <w:p>
+            <w:pPr>
+              <w:spacing w:after="0" w:line="240" w:lineRule="auto"/>
+              <w:jc w:val="left"/>
+              <w:rPr>
+                <w:rFonts w:ascii="Times New Roman" w:eastAsia="Times New Roman" w:hAnsi="Times New Roman" w:cs="Times New Roman"/>
+                <w:sz w:val="24"/>
+                <w:szCs w:val="24"/>
+                <w:lang w:eastAsia="es-CO"/>
+              </w:rPr>
+            </w:pPr>
+            <w:r>
+              <w:rPr>
+                <w:rFonts w:ascii="Times New Roman" w:eastAsia="Times New Roman" w:hAnsi="Times New Roman" w:cs="Times New Roman"/>
+                <w:sz w:val="24"/>
+                <w:szCs w:val="24"/>
+                <w:lang w:eastAsia="es-CO"/>
+              </w:rPr>
+              <w:t>Media de los tiempo de corrida para calcular Soluciones</w:t>
+            </w:r>
+          </w:p>
+        </w:tc>
+      </w:tr>
+      <w:tr>
+        <w:trPr>
+          <w:trHeight w:val="505"/>
+          <w:tblCellSpacing w:w="15" w:type="dxa"/>
+        </w:trPr>
+        <w:tc>
+          <w:tcPr>
+            <w:tcW w:w="0" w:type="auto"/>
+            <w:vAlign w:val="center"/>
+          </w:tcPr>
+          <w:p>
+            <w:pPr>
+              <w:spacing w:after="0" w:line="240" w:lineRule="auto"/>
+              <w:jc w:val="left"/>
+              <w:rPr>
+                <w:rFonts w:ascii="Times New Roman" w:eastAsia="Times New Roman" w:hAnsi="Times New Roman" w:cs="Times New Roman"/>
+                <w:sz w:val="24"/>
+                <w:szCs w:val="24"/>
+                <w:lang w:eastAsia="es-CO"/>
+              </w:rPr>
+            </w:pPr>
+            <w:r>
+              <w:rPr>
+                <w:rFonts w:ascii="Times New Roman" w:eastAsia="Times New Roman" w:hAnsi="Times New Roman" w:cs="Times New Roman"/>
+                <w:sz w:val="24"/>
+                <w:szCs w:val="24"/>
+                <w:lang w:eastAsia="es-CO"/>
+              </w:rPr>
+              <w:t>20</w:t>
+            </w:r>
+          </w:p>
+        </w:tc>
+        <w:tc>
+          <w:tcPr>
+            <w:tcW w:w="0" w:type="auto"/>
+            <w:vAlign w:val="center"/>
+          </w:tcPr>
+          <w:p>
+            <w:pPr>
+              <w:spacing w:after="0" w:line="240" w:lineRule="auto"/>
+              <w:jc w:val="left"/>
+              <w:rPr>
+                <w:rFonts w:ascii="Times New Roman" w:eastAsia="Times New Roman" w:hAnsi="Times New Roman" w:cs="Times New Roman"/>
+                <w:sz w:val="24"/>
+                <w:szCs w:val="24"/>
+                <w:lang w:eastAsia="es-CO"/>
+              </w:rPr>
+            </w:pPr>
+            <w:r>
+              <w:rPr>
+                <w:rFonts w:ascii="Times New Roman" w:eastAsia="Times New Roman" w:hAnsi="Times New Roman" w:cs="Times New Roman"/>
+                <w:sz w:val="24"/>
+                <w:szCs w:val="24"/>
+                <w:lang w:eastAsia="es-CO"/>
+              </w:rPr>
+              <w:t>791.94</w:t>
+            </w:r>
+          </w:p>
+        </w:tc>
+        <w:tc>
+          <w:tcPr>
+            <w:tcW w:w="0" w:type="auto"/>
+            <w:vAlign w:val="center"/>
+          </w:tcPr>
+          <w:p>
+            <w:pPr>
+              <w:spacing w:after="0" w:line="240" w:lineRule="auto"/>
+              <w:jc w:val="left"/>
+              <w:rPr>
+                <w:rFonts w:ascii="Times New Roman" w:eastAsia="Times New Roman" w:hAnsi="Times New Roman" w:cs="Times New Roman"/>
+                <w:sz w:val="24"/>
+                <w:szCs w:val="24"/>
+                <w:lang w:eastAsia="es-CO"/>
+              </w:rPr>
+            </w:pPr>
+            <w:r>
+              <w:rPr>
+                <w:rFonts w:ascii="Times New Roman" w:eastAsia="Times New Roman" w:hAnsi="Times New Roman" w:cs="Times New Roman"/>
+                <w:sz w:val="24"/>
+                <w:szCs w:val="24"/>
+                <w:lang w:eastAsia="es-CO"/>
+              </w:rPr>
+              <w:t>69.319</w:t>
+            </w:r>
+          </w:p>
+        </w:tc>
+        <w:tc>
+          <w:tcPr>
+            <w:tcW w:w="0" w:type="auto"/>
+            <w:vAlign w:val="center"/>
+          </w:tcPr>
+          <w:p>
+            <w:pPr>
+              <w:spacing w:after="0" w:line="240" w:lineRule="auto"/>
+              <w:jc w:val="left"/>
+              <w:rPr>
+                <w:rFonts w:ascii="Times New Roman" w:eastAsia="Times New Roman" w:hAnsi="Times New Roman" w:cs="Times New Roman"/>
+                <w:sz w:val="24"/>
+                <w:szCs w:val="24"/>
+                <w:lang w:eastAsia="es-CO"/>
+              </w:rPr>
+            </w:pPr>
+            <w:r>
+              <w:rPr>
+                <w:rFonts w:ascii="Times New Roman" w:eastAsia="Times New Roman" w:hAnsi="Times New Roman" w:cs="Times New Roman"/>
+                <w:sz w:val="24"/>
+                <w:szCs w:val="24"/>
+                <w:lang w:eastAsia="es-CO"/>
+              </w:rPr>
+              <w:t>13.789</w:t>
+            </w:r>
+          </w:p>
+        </w:tc>
+      </w:tr>
+      <w:tr>
+        <w:trPr>
+          <w:trHeight w:val="505"/>
+          <w:tblCellSpacing w:w="15" w:type="dxa"/>
+        </w:trPr>
+        <w:tc>
+          <w:tcPr>
+            <w:tcW w:w="0" w:type="auto"/>
+            <w:vAlign w:val="center"/>
+            <w:hideMark/>
+          </w:tcPr>
+          <w:p>
+            <w:pPr>
+              <w:spacing w:after="0" w:line="240" w:lineRule="auto"/>
+              <w:jc w:val="left"/>
+              <w:rPr>
+                <w:rFonts w:ascii="Times New Roman" w:eastAsia="Times New Roman" w:hAnsi="Times New Roman" w:cs="Times New Roman"/>
+                <w:sz w:val="24"/>
+                <w:szCs w:val="24"/>
+                <w:lang w:eastAsia="es-CO"/>
+              </w:rPr>
+            </w:pPr>
+            <w:r>
+              <w:rPr>
+                <w:rFonts w:ascii="Times New Roman" w:eastAsia="Times New Roman" w:hAnsi="Times New Roman" w:cs="Times New Roman"/>
+                <w:sz w:val="24"/>
+                <w:szCs w:val="24"/>
+                <w:lang w:eastAsia="es-CO"/>
+              </w:rPr>
+              <w:t>40</w:t>
+            </w:r>
+          </w:p>
+        </w:tc>
+        <w:tc>
+          <w:tcPr>
+            <w:tcW w:w="0" w:type="auto"/>
+            <w:vAlign w:val="center"/>
+            <w:hideMark/>
+          </w:tcPr>
+          <w:p>
+            <w:pPr>
+              <w:spacing w:after="0" w:line="240" w:lineRule="auto"/>
+              <w:jc w:val="left"/>
+              <w:rPr>
+                <w:rFonts w:ascii="Times New Roman" w:eastAsia="Times New Roman" w:hAnsi="Times New Roman" w:cs="Times New Roman"/>
+                <w:sz w:val="24"/>
+                <w:szCs w:val="24"/>
+                <w:lang w:eastAsia="es-CO"/>
+              </w:rPr>
+            </w:pPr>
+            <w:r>
+              <w:rPr>
+                <w:rFonts w:ascii="Times New Roman" w:eastAsia="Times New Roman" w:hAnsi="Times New Roman" w:cs="Times New Roman"/>
+                <w:sz w:val="24"/>
+                <w:szCs w:val="24"/>
+                <w:lang w:eastAsia="es-CO"/>
+              </w:rPr>
+              <w:t>1655.2</w:t>
+            </w:r>
+          </w:p>
+        </w:tc>
+        <w:tc>
+          <w:tcPr>
+            <w:tcW w:w="0" w:type="auto"/>
+            <w:vAlign w:val="center"/>
+            <w:hideMark/>
+          </w:tcPr>
+          <w:p>
+            <w:pPr>
+              <w:spacing w:after="0" w:line="240" w:lineRule="auto"/>
+              <w:jc w:val="left"/>
+              <w:rPr>
+                <w:rFonts w:ascii="Times New Roman" w:eastAsia="Times New Roman" w:hAnsi="Times New Roman" w:cs="Times New Roman"/>
+                <w:sz w:val="24"/>
+                <w:szCs w:val="24"/>
+                <w:lang w:eastAsia="es-CO"/>
+              </w:rPr>
+            </w:pPr>
+            <w:r>
+              <w:rPr>
+                <w:rFonts w:ascii="Times New Roman" w:eastAsia="Times New Roman" w:hAnsi="Times New Roman" w:cs="Times New Roman"/>
+                <w:sz w:val="24"/>
+                <w:szCs w:val="24"/>
+                <w:lang w:eastAsia="es-CO"/>
+              </w:rPr>
+              <w:t>90.511</w:t>
+            </w:r>
+          </w:p>
+        </w:tc>
+        <w:tc>
+          <w:tcPr>
+            <w:tcW w:w="0" w:type="auto"/>
+            <w:vAlign w:val="center"/>
+            <w:hideMark/>
+          </w:tcPr>
+          <w:p>
+            <w:pPr>
+              <w:spacing w:after="0" w:line="240" w:lineRule="auto"/>
+              <w:jc w:val="left"/>
+              <w:rPr>
+                <w:rFonts w:ascii="Times New Roman" w:eastAsia="Times New Roman" w:hAnsi="Times New Roman" w:cs="Times New Roman"/>
+                <w:sz w:val="24"/>
+                <w:szCs w:val="24"/>
+                <w:lang w:eastAsia="es-CO"/>
+              </w:rPr>
+            </w:pPr>
+            <w:r>
+              <w:rPr>
+                <w:rFonts w:ascii="Times New Roman" w:eastAsia="Times New Roman" w:hAnsi="Times New Roman" w:cs="Times New Roman"/>
+                <w:sz w:val="24"/>
+                <w:szCs w:val="24"/>
+                <w:lang w:eastAsia="es-CO"/>
+              </w:rPr>
+              <w:t>9.8491</w:t>
+            </w:r>
+          </w:p>
+        </w:tc>
+      </w:tr>
+      <w:tr>
+        <w:trPr>
+          <w:trHeight w:val="505"/>
+          <w:tblCellSpacing w:w="15" w:type="dxa"/>
+        </w:trPr>
+        <w:tc>
+          <w:tcPr>
+            <w:tcW w:w="0" w:type="auto"/>
+            <w:vAlign w:val="center"/>
+            <w:hideMark/>
+          </w:tcPr>
+          <w:p>
+            <w:pPr>
+              <w:spacing w:after="0" w:line="240" w:lineRule="auto"/>
+              <w:jc w:val="left"/>
+              <w:rPr>
+                <w:rFonts w:ascii="Times New Roman" w:eastAsia="Times New Roman" w:hAnsi="Times New Roman" w:cs="Times New Roman"/>
+                <w:sz w:val="24"/>
+                <w:szCs w:val="24"/>
+                <w:lang w:eastAsia="es-CO"/>
+              </w:rPr>
+            </w:pPr>
+            <w:r>
+              <w:rPr>
+                <w:rFonts w:ascii="Times New Roman" w:eastAsia="Times New Roman" w:hAnsi="Times New Roman" w:cs="Times New Roman"/>
+                <w:sz w:val="24"/>
+                <w:szCs w:val="24"/>
+                <w:lang w:eastAsia="es-CO"/>
+              </w:rPr>
+              <w:t>60</w:t>
+            </w:r>
+          </w:p>
+        </w:tc>
+        <w:tc>
+          <w:tcPr>
+            <w:tcW w:w="0" w:type="auto"/>
+            <w:vAlign w:val="center"/>
+            <w:hideMark/>
+          </w:tcPr>
+          <w:p>
+            <w:pPr>
+              <w:spacing w:after="0" w:line="240" w:lineRule="auto"/>
+              <w:jc w:val="left"/>
+              <w:rPr>
+                <w:rFonts w:ascii="Times New Roman" w:eastAsia="Times New Roman" w:hAnsi="Times New Roman" w:cs="Times New Roman"/>
+                <w:sz w:val="24"/>
+                <w:szCs w:val="24"/>
+                <w:lang w:eastAsia="es-CO"/>
+              </w:rPr>
+            </w:pPr>
+            <w:r>
+              <w:rPr>
+                <w:rFonts w:ascii="Times New Roman" w:eastAsia="Times New Roman" w:hAnsi="Times New Roman" w:cs="Times New Roman"/>
+                <w:sz w:val="24"/>
+                <w:szCs w:val="24"/>
+                <w:lang w:eastAsia="es-CO"/>
+              </w:rPr>
+              <w:t>2529.4</w:t>
+            </w:r>
+          </w:p>
+        </w:tc>
+        <w:tc>
+          <w:tcPr>
+            <w:tcW w:w="0" w:type="auto"/>
+            <w:vAlign w:val="center"/>
+            <w:hideMark/>
+          </w:tcPr>
+          <w:p>
+            <w:pPr>
+              <w:spacing w:after="0" w:line="240" w:lineRule="auto"/>
+              <w:jc w:val="left"/>
+              <w:rPr>
+                <w:rFonts w:ascii="Times New Roman" w:eastAsia="Times New Roman" w:hAnsi="Times New Roman" w:cs="Times New Roman"/>
+                <w:sz w:val="24"/>
+                <w:szCs w:val="24"/>
+                <w:lang w:eastAsia="es-CO"/>
+              </w:rPr>
+            </w:pPr>
+            <w:r>
+              <w:rPr>
+                <w:rFonts w:ascii="Times New Roman" w:eastAsia="Times New Roman" w:hAnsi="Times New Roman" w:cs="Times New Roman"/>
+                <w:sz w:val="24"/>
+                <w:szCs w:val="24"/>
+                <w:lang w:eastAsia="es-CO"/>
+              </w:rPr>
+              <w:t>141.66</w:t>
+            </w:r>
+          </w:p>
+        </w:tc>
+        <w:tc>
+          <w:tcPr>
+            <w:tcW w:w="0" w:type="auto"/>
+            <w:vAlign w:val="center"/>
+            <w:hideMark/>
+          </w:tcPr>
+          <w:p>
+            <w:pPr>
+              <w:spacing w:after="0" w:line="240" w:lineRule="auto"/>
+              <w:jc w:val="left"/>
+              <w:rPr>
+                <w:rFonts w:ascii="Times New Roman" w:eastAsia="Times New Roman" w:hAnsi="Times New Roman" w:cs="Times New Roman"/>
+                <w:sz w:val="24"/>
+                <w:szCs w:val="24"/>
+                <w:lang w:eastAsia="es-CO"/>
+              </w:rPr>
+            </w:pPr>
+            <w:r>
+              <w:rPr>
+                <w:rFonts w:ascii="Times New Roman" w:eastAsia="Times New Roman" w:hAnsi="Times New Roman" w:cs="Times New Roman"/>
+                <w:sz w:val="24"/>
+                <w:szCs w:val="24"/>
+                <w:lang w:eastAsia="es-CO"/>
+              </w:rPr>
+              <w:t>6.7926</w:t>
+            </w:r>
+          </w:p>
+        </w:tc>
+      </w:tr>
+    </w:tbl>
+    <w:p/>
+    <w:p>
+      <w:r>
+        <w:tab/>
+      </w:r>
+    </w:p>
+    <w:p>
+      <w:r>
+        <w:tab/>
+      </w:r>
+    </w:p>
+    <w:p/>
+    <w:p/>
+    <w:p/>
+    <w:p>
+      <w:r>
+        <w:tab/>
+      </w:r>
+    </w:p>
+    <w:p>
+      <w:pPr>
         <w:ind w:left="708" w:hanging="708"/>
-      </w:pPr>
-      <w:r>
+        <w:rPr>
+          <w:u w:val="single"/>
+        </w:rPr>
+      </w:pPr>
+      <w:r>
+        <w:lastRenderedPageBreak/>
         <w:tab/>
       </w:r>
       <w:r>
         <w:tab/>
       </w:r>
-      <w:r>
-        <w:tab/>
-      </w:r>
-      <w:bookmarkStart w:id="13" w:name="_GoBack"/>
-      <w:bookmarkEnd w:id="13"/>
-      <m:oMath>
-        <m:r>
-          <w:rPr>
-            <w:rFonts w:ascii="Cambria Math" w:hAnsi="Cambria Math"/>
-          </w:rPr>
-          <m:t>n=numero de ciudades o nodos</m:t>
-        </m:r>
-      </m:oMath>
-    </w:p>
-    <w:p>
-      <w:r>
-        <w:tab/>
-      </w:r>
-      <w:r>
-        <w:tab/>
-      </w:r>
-      <w:r>
-        <w:tab/>
-      </w:r>
-      <m:oMath>
-        <m:r>
-          <w:rPr>
-            <w:rFonts w:ascii="Cambria Math" w:hAnsi="Cambria Math"/>
-          </w:rPr>
-          <m:t>n=numero de ciudades o nodos</m:t>
-        </m:r>
-      </m:oMath>
-    </w:p>
-    <w:p>
-      <w:r>
-        <w:tab/>
-      </w:r>
-      <w:r>
-        <w:tab/>
-      </w:r>
-      <w:r>
-        <w:tab/>
-      </w:r>
-      <m:oMath>
-        <m:r>
-          <w:rPr>
-            <w:rFonts w:ascii="Cambria Math" w:hAnsi="Cambria Math"/>
-          </w:rPr>
-          <m:t>n=numero de ciudades o nodos</m:t>
-        </m:r>
-      </m:oMath>
-    </w:p>
-    <w:p/>
+    </w:p>
+    <w:p>
+      <w:pPr>
+        <w:rPr>
+          <w:u w:val="single"/>
+        </w:rPr>
+      </w:pPr>
+    </w:p>
     <w:p>
       <w:r>
         <w:tab/>
@@ -4885,6 +5904,13 @@
     <w:pitch w:val="variable"/>
     <w:sig w:usb0="E00002FF" w:usb1="420024FF" w:usb2="00000000" w:usb3="00000000" w:csb0="0000019F" w:csb1="00000000"/>
   </w:font>
+  <w:font w:name="Courier New">
+    <w:panose1 w:val="02070309020205020404"/>
+    <w:charset w:val="00"/>
+    <w:family w:val="modern"/>
+    <w:pitch w:val="fixed"/>
+    <w:sig w:usb0="E0002EFF" w:usb1="C0007843" w:usb2="00000009" w:usb3="00000000" w:csb0="000001FF" w:csb1="00000000"/>
+  </w:font>
 </w:fonts>
 </file>
 
@@ -4904,8 +5930,8 @@
   </w:compat>
   <w:rsids>
     <w:rsidRoot w:val="008F35F0"/>
-    <w:rsid w:val="007931BF"/>
     <w:rsid w:val="008F35F0"/>
+    <w:rsid w:val="009E7A02"/>
   </w:rsids>
   <m:mathPr>
     <m:mathFont m:val="Cambria Math"/>
@@ -5757,7 +6783,7 @@
 </file>
 
 <file path=customXml/itemProps1.xml><?xml version="1.0" encoding="utf-8"?>
-<ds:datastoreItem xmlns:ds="http://schemas.openxmlformats.org/officeDocument/2006/customXml" ds:itemID="{F9F63958-16D7-464F-95AA-4E02D2EF6954}">
+<ds:datastoreItem xmlns:ds="http://schemas.openxmlformats.org/officeDocument/2006/customXml" ds:itemID="{BC3AD22F-E118-4DE8-8E41-0C44119DDEC4}">
   <ds:schemaRefs>
     <ds:schemaRef ds:uri="http://schemas.openxmlformats.org/officeDocument/2006/bibliography"/>
   </ds:schemaRefs>

</xml_diff>

<commit_message>
Graficas comparativas añadidas al paper.
</commit_message>
<xml_diff>
--- a/Proyecto final Optimizacion.docx
+++ b/Proyecto final Optimizacion.docx
@@ -67,17 +67,8 @@
           <w:rStyle w:val="nfasissutil"/>
           <w:sz w:val="28"/>
         </w:rPr>
-        <w:t xml:space="preserve">Betancur Cervantes </w:t>
-      </w:r>
-      <w:proofErr w:type="spellStart"/>
-      <w:r>
-        <w:rPr>
-          <w:rStyle w:val="nfasissutil"/>
-          <w:sz w:val="28"/>
-        </w:rPr>
-        <w:t>Fabian</w:t>
-      </w:r>
-      <w:proofErr w:type="spellEnd"/>
+        <w:t>Betancur Cervantes Fabian</w:t>
+      </w:r>
     </w:p>
     <w:p>
       <w:pPr>
@@ -110,23 +101,7 @@
           <w:rStyle w:val="nfasissutil"/>
           <w:sz w:val="28"/>
         </w:rPr>
-        <w:t xml:space="preserve">Triana </w:t>
-      </w:r>
-      <w:proofErr w:type="spellStart"/>
-      <w:r>
-        <w:rPr>
-          <w:rStyle w:val="nfasissutil"/>
-          <w:sz w:val="28"/>
-        </w:rPr>
-        <w:t>Gogué</w:t>
-      </w:r>
-      <w:proofErr w:type="spellEnd"/>
-      <w:r>
-        <w:rPr>
-          <w:rStyle w:val="nfasissutil"/>
-          <w:sz w:val="28"/>
-        </w:rPr>
-        <w:t xml:space="preserve"> Carlos</w:t>
+        <w:t>Triana Gogué Carlos</w:t>
       </w:r>
     </w:p>
     <w:p>
@@ -187,7 +162,7 @@
                     </pic:cNvPicPr>
                   </pic:nvPicPr>
                   <pic:blipFill>
-                    <a:blip r:embed="rId7">
+                    <a:blip r:embed="rId8">
                       <a:extLst>
                         <a:ext uri="{28A0092B-C50C-407E-A947-70E740481C1C}">
                           <a14:useLocalDpi xmlns:a14="http://schemas.microsoft.com/office/drawing/2010/main" val="0"/>
@@ -1556,71 +1531,7 @@
           <w:sz w:val="28"/>
           <w:szCs w:val="28"/>
         </w:rPr>
-        <w:t xml:space="preserve"> Problema del Agente Viajero (</w:t>
-      </w:r>
-      <w:proofErr w:type="spellStart"/>
-      <w:r>
-        <w:rPr>
-          <w:sz w:val="28"/>
-          <w:szCs w:val="28"/>
-        </w:rPr>
-        <w:t>Traveler</w:t>
-      </w:r>
-      <w:proofErr w:type="spellEnd"/>
-      <w:r>
-        <w:rPr>
-          <w:sz w:val="28"/>
-          <w:szCs w:val="28"/>
-        </w:rPr>
-        <w:t xml:space="preserve"> </w:t>
-      </w:r>
-      <w:proofErr w:type="spellStart"/>
-      <w:r>
-        <w:rPr>
-          <w:sz w:val="28"/>
-          <w:szCs w:val="28"/>
-        </w:rPr>
-        <w:t>Salesman</w:t>
-      </w:r>
-      <w:proofErr w:type="spellEnd"/>
-      <w:r>
-        <w:rPr>
-          <w:sz w:val="28"/>
-          <w:szCs w:val="28"/>
-        </w:rPr>
-        <w:t xml:space="preserve"> </w:t>
-      </w:r>
-      <w:proofErr w:type="spellStart"/>
-      <w:r>
-        <w:rPr>
-          <w:sz w:val="28"/>
-          <w:szCs w:val="28"/>
-        </w:rPr>
-        <w:t>Problem</w:t>
-      </w:r>
-      <w:proofErr w:type="spellEnd"/>
-      <w:r>
-        <w:rPr>
-          <w:sz w:val="28"/>
-          <w:szCs w:val="28"/>
-        </w:rPr>
-        <w:t>), responde a la siguiente pregunta: Dada una lista de ciudades y las distancias entre cada par de ellas, ¿cuál es la ruta más corta posible que visita cada ciudad exactamente una vez y regresa a la ciudad origen? Este es un problema NP-</w:t>
-      </w:r>
-      <w:proofErr w:type="spellStart"/>
-      <w:r>
-        <w:rPr>
-          <w:sz w:val="28"/>
-          <w:szCs w:val="28"/>
-        </w:rPr>
-        <w:t>Hard</w:t>
-      </w:r>
-      <w:proofErr w:type="spellEnd"/>
-      <w:r>
-        <w:rPr>
-          <w:sz w:val="28"/>
-          <w:szCs w:val="28"/>
-        </w:rPr>
-        <w:t xml:space="preserve"> dentro en la optimización combinatoria, muy importante en la investigación de operaciones y en la ciencia de la computación.</w:t>
+        <w:t xml:space="preserve"> Problema del Agente Viajero (Traveler Salesman Problem), responde a la siguiente pregunta: Dada una lista de ciudades y las distancias entre cada par de ellas, ¿cuál es la ruta más corta posible que visita cada ciudad exactamente una vez y regresa a la ciudad origen? Este es un problema NP-Hard dentro en la optimización combinatoria, muy importante en la investigación de operaciones y en la ciencia de la computación.</w:t>
       </w:r>
     </w:p>
     <w:p>
@@ -1643,23 +1554,7 @@
           <w:sz w:val="28"/>
           <w:szCs w:val="28"/>
         </w:rPr>
-        <w:t xml:space="preserve">, por tanto el TSP pasa a ser un problema </w:t>
-      </w:r>
-      <w:proofErr w:type="spellStart"/>
-      <w:r>
-        <w:rPr>
-          <w:sz w:val="28"/>
-          <w:szCs w:val="28"/>
-        </w:rPr>
-        <w:t>multi</w:t>
-      </w:r>
-      <w:proofErr w:type="spellEnd"/>
-      <w:r>
-        <w:rPr>
-          <w:sz w:val="28"/>
-          <w:szCs w:val="28"/>
-        </w:rPr>
-        <w:t xml:space="preserve">-objetivo en donde es posible que no se encuentre una solución única que satisfaga con la minimización de todas los objetivos. </w:t>
+        <w:t xml:space="preserve">, por tanto el TSP pasa a ser un problema multi-objetivo en donde es posible que no se encuentre una solución única que satisfaga con la minimización de todas los objetivos. </w:t>
       </w:r>
     </w:p>
     <w:p>
@@ -1732,23 +1627,7 @@
           <w:sz w:val="28"/>
           <w:szCs w:val="28"/>
         </w:rPr>
-        <w:t>Los problemas NP-</w:t>
-      </w:r>
-      <w:proofErr w:type="spellStart"/>
-      <w:r>
-        <w:rPr>
-          <w:sz w:val="28"/>
-          <w:szCs w:val="28"/>
-        </w:rPr>
-        <w:t>Hard</w:t>
-      </w:r>
-      <w:proofErr w:type="spellEnd"/>
-      <w:r>
-        <w:rPr>
-          <w:sz w:val="28"/>
-          <w:szCs w:val="28"/>
-        </w:rPr>
-        <w:t xml:space="preserve"> desde su planteamiento y definición han sido fuertemente estudiados generan una variedad de soluciones bastante interesantes en busca de las mejoras en tiempo de ejecución y conservación de la calidad de las respuestas. </w:t>
+        <w:t xml:space="preserve">Los problemas NP-Hard desde su planteamiento y definición han sido fuertemente estudiados generan una variedad de soluciones bastante interesantes en busca de las mejoras en tiempo de ejecución y conservación de la calidad de las respuestas. </w:t>
       </w:r>
     </w:p>
     <w:p>
@@ -1878,14 +1757,7 @@
         <w:rPr>
           <w:sz w:val="28"/>
         </w:rPr>
-        <w:t xml:space="preserve">heurísticas generalmente se aplican a problemas que no tienen un algoritmo o heurística específica que dé una solución satisfactoria; o bien cuando no es posible implementar ese método óptimo. La mayoría de </w:t>
-      </w:r>
-      <w:proofErr w:type="gramStart"/>
-      <w:r>
-        <w:rPr>
-          <w:sz w:val="28"/>
-        </w:rPr>
-        <w:t>la</w:t>
+        <w:t>heurísticas generalmente se aplican a problemas que no tienen un algoritmo o heurística específica que dé una solución satisfactoria; o bien cuando no es posible implementar ese método óptimo. La mayoría de la</w:t>
       </w:r>
       <w:r>
         <w:rPr>
@@ -1893,7 +1765,6 @@
         </w:rPr>
         <w:t>s</w:t>
       </w:r>
-      <w:proofErr w:type="gramEnd"/>
       <w:r>
         <w:rPr>
           <w:sz w:val="28"/>
@@ -1918,14 +1789,7 @@
         <w:rPr>
           <w:sz w:val="28"/>
         </w:rPr>
-        <w:t xml:space="preserve">Las </w:t>
-      </w:r>
-      <w:proofErr w:type="gramStart"/>
-      <w:r>
-        <w:rPr>
-          <w:sz w:val="28"/>
-        </w:rPr>
-        <w:t>meta</w:t>
+        <w:t>Las meta</w:t>
       </w:r>
       <w:r>
         <w:rPr>
@@ -1937,14 +1801,7 @@
         <w:rPr>
           <w:sz w:val="28"/>
         </w:rPr>
-        <w:t>heurísticas</w:t>
-      </w:r>
-      <w:proofErr w:type="gramEnd"/>
-      <w:r>
-        <w:rPr>
-          <w:sz w:val="28"/>
-        </w:rPr>
-        <w:t xml:space="preserve"> no son la panacea y suelen ser menos eficientes que las heurísticas específicas, en varios órdenes de magnitud, en problemas que aceptan este tipo de heurísticas puras.</w:t>
+        <w:t>heurísticas no son la panacea y suelen ser menos eficientes que las heurísticas específicas, en varios órdenes de magnitud, en problemas que aceptan este tipo de heurísticas puras.</w:t>
       </w:r>
     </w:p>
     <w:p/>
@@ -2167,23 +2024,7 @@
           <w:sz w:val="28"/>
           <w:szCs w:val="28"/>
         </w:rPr>
-        <w:t xml:space="preserve"> las que la solución i domina (</w:t>
-      </w:r>
-      <w:proofErr w:type="spellStart"/>
-      <w:r>
-        <w:rPr>
-          <w:sz w:val="28"/>
-          <w:szCs w:val="28"/>
-        </w:rPr>
-        <w:t>nci</w:t>
-      </w:r>
-      <w:proofErr w:type="spellEnd"/>
-      <w:r>
-        <w:rPr>
-          <w:sz w:val="28"/>
-          <w:szCs w:val="28"/>
-        </w:rPr>
-        <w:t>).</w:t>
+        <w:t xml:space="preserve"> las que la solución i domina (nci).</w:t>
       </w:r>
     </w:p>
     <w:p>
@@ -2199,39 +2040,7 @@
           <w:sz w:val="28"/>
           <w:szCs w:val="28"/>
         </w:rPr>
-        <w:t xml:space="preserve"> La calidad inicial de la solución j es la suma de los valores </w:t>
-      </w:r>
-      <w:proofErr w:type="spellStart"/>
-      <w:r>
-        <w:rPr>
-          <w:sz w:val="28"/>
-          <w:szCs w:val="28"/>
-        </w:rPr>
-        <w:t>nci</w:t>
-      </w:r>
-      <w:proofErr w:type="spellEnd"/>
-      <w:r>
-        <w:rPr>
-          <w:sz w:val="28"/>
-          <w:szCs w:val="28"/>
-        </w:rPr>
-        <w:t xml:space="preserve"> de las soluciones i por las que j es dominada. Por lo tanto, las soluciones no dominadas que pertenecen a la Frontera tienen una calidad inicial de 0. A esta calidad inicial de cada solución se le añade una cantidad extra relacionada con la distancia al resto de soluciones (denominada distancia k-</w:t>
-      </w:r>
-      <w:proofErr w:type="spellStart"/>
-      <w:r>
-        <w:rPr>
-          <w:sz w:val="28"/>
-          <w:szCs w:val="28"/>
-        </w:rPr>
-        <w:t>th</w:t>
-      </w:r>
-      <w:proofErr w:type="spellEnd"/>
-      <w:r>
-        <w:rPr>
-          <w:sz w:val="28"/>
-          <w:szCs w:val="28"/>
-        </w:rPr>
-        <w:t>), de tal forma que si la solución pertenece a una zona densamente poblada en el espacio de objetivos, esta parte de la calidad estará penalizada asignándola un valor más alto que si la solución estuviera aislada. Este mecanismo es el proceso de diversificación en el espacio de objetivos que el SPEA2 implementa para formar FP uniformemente distribuidas.</w:t>
+        <w:t xml:space="preserve"> La calidad inicial de la solución j es la suma de los valores nci de las soluciones i por las que j es dominada. Por lo tanto, las soluciones no dominadas que pertenecen a la Frontera tienen una calidad inicial de 0. A esta calidad inicial de cada solución se le añade una cantidad extra relacionada con la distancia al resto de soluciones (denominada distancia k-th), de tal forma que si la solución pertenece a una zona densamente poblada en el espacio de objetivos, esta parte de la calidad estará penalizada asignándola un valor más alto que si la solución estuviera aislada. Este mecanismo es el proceso de diversificación en el espacio de objetivos que el SPEA2 implementa para formar FP uniformemente distribuidas.</w:t>
       </w:r>
     </w:p>
     <w:p>
@@ -2305,23 +2114,7 @@
           <w:sz w:val="28"/>
           <w:szCs w:val="28"/>
         </w:rPr>
-        <w:t xml:space="preserve">La Optimización por Colonia de Hormigas </w:t>
-      </w:r>
-      <w:proofErr w:type="spellStart"/>
-      <w:r>
-        <w:rPr>
-          <w:sz w:val="28"/>
-          <w:szCs w:val="28"/>
-        </w:rPr>
-        <w:t>Multi</w:t>
-      </w:r>
-      <w:proofErr w:type="spellEnd"/>
-      <w:r>
-        <w:rPr>
-          <w:sz w:val="28"/>
-          <w:szCs w:val="28"/>
-        </w:rPr>
-        <w:t>-Objetivo (MOACO por sus siglas en inglés) se basa en un modelo de hallazgo de rutas implementado usualmente por las colonias de hormigas en la que la posibilidad de una hormiga para recorrer una ruta será función de una heurística que determina si en algún momento del tiempo otra hormiga pasó por la misma ruta, dejando un rastro de feromona que la hormiga siguiente a pasar usará como guía, opcionalmente.</w:t>
+        <w:t>La Optimización por Colonia de Hormigas Multi-Objetivo (MOACO por sus siglas en inglés) se basa en un modelo de hallazgo de rutas implementado usualmente por las colonias de hormigas en la que la posibilidad de una hormiga para recorrer una ruta será función de una heurística que determina si en algún momento del tiempo otra hormiga pasó por la misma ruta, dejando un rastro de feromona que la hormiga siguiente a pasar usará como guía, opcionalmente.</w:t>
       </w:r>
     </w:p>
     <w:p>
@@ -2345,17 +2138,8 @@
           <w:szCs w:val="28"/>
         </w:rPr>
         <w:lastRenderedPageBreak/>
-        <w:t xml:space="preserve">de influencia, dicha heurística puede ser en función del tiempo de desplazamiento de nodo a nodo, o también la distancia euclidiana entre dos nodos. Para el problema del MOACO </w:t>
-      </w:r>
-      <w:proofErr w:type="spellStart"/>
-      <w:r>
-        <w:rPr>
-          <w:sz w:val="28"/>
-          <w:szCs w:val="28"/>
-        </w:rPr>
-        <w:t>multi</w:t>
-      </w:r>
-      <w:proofErr w:type="spellEnd"/>
+        <w:t>de influencia, dicha heurística puede ser en función del tiempo de desplazamiento de nodo a nodo, o también la distancia euclidiana entre dos nodos. Para el problema del MOACO multi</w:t>
+      </w:r>
       <w:r>
         <w:rPr>
           <w:sz w:val="28"/>
@@ -2516,21 +2300,7 @@
         <w:rPr>
           <w:sz w:val="28"/>
         </w:rPr>
-        <w:t xml:space="preserve">orma en cómo se aborda el TSPMO (TSP </w:t>
-      </w:r>
-      <w:proofErr w:type="spellStart"/>
-      <w:r>
-        <w:rPr>
-          <w:sz w:val="28"/>
-        </w:rPr>
-        <w:t>Multi</w:t>
-      </w:r>
-      <w:proofErr w:type="spellEnd"/>
-      <w:r>
-        <w:rPr>
-          <w:sz w:val="28"/>
-        </w:rPr>
-        <w:t>-Objetivo) influye directamente sobre los criterios de avaluación, análisis e interpretación de resultados, por tal motivo a continuación se describen el conjunto de reglas, parámetro y premisas bajos los cuales se ejecutaran las pruebas.</w:t>
+        <w:t>orma en cómo se aborda el TSPMO (TSP Multi-Objetivo) influye directamente sobre los criterios de avaluación, análisis e interpretación de resultados, por tal motivo a continuación se describen el conjunto de reglas, parámetro y premisas bajos los cuales se ejecutaran las pruebas.</w:t>
       </w:r>
     </w:p>
     <w:p>
@@ -2717,13 +2487,8 @@
       <w:r>
         <w:tab/>
       </w:r>
-      <w:proofErr w:type="gramStart"/>
-      <w:r>
-        <w:t>Sean :</w:t>
-      </w:r>
-      <w:proofErr w:type="gramEnd"/>
-      <w:r>
-        <w:t xml:space="preserve"> </w:t>
+      <w:r>
+        <w:t xml:space="preserve">Sean : </w:t>
       </w:r>
     </w:p>
     <w:p>
@@ -2897,7 +2662,6 @@
                 <w:lang w:eastAsia="es-CO"/>
               </w:rPr>
             </w:pPr>
-            <w:proofErr w:type="spellStart"/>
             <w:r>
               <w:rPr>
                 <w:rFonts w:ascii="Times New Roman" w:eastAsia="Times New Roman" w:hAnsi="Times New Roman" w:cs="Times New Roman"/>
@@ -2905,17 +2669,7 @@
                 <w:szCs w:val="24"/>
                 <w:lang w:eastAsia="es-CO"/>
               </w:rPr>
-              <w:t>Desvacion</w:t>
-            </w:r>
-            <w:proofErr w:type="spellEnd"/>
-            <w:r>
-              <w:rPr>
-                <w:rFonts w:ascii="Times New Roman" w:eastAsia="Times New Roman" w:hAnsi="Times New Roman" w:cs="Times New Roman"/>
-                <w:sz w:val="24"/>
-                <w:szCs w:val="24"/>
-                <w:lang w:eastAsia="es-CO"/>
-              </w:rPr>
-              <w:t xml:space="preserve"> de las soluciones- Distancias</w:t>
+              <w:t>Desvacion de las soluciones- Distancias</w:t>
             </w:r>
           </w:p>
         </w:tc>
@@ -3053,8 +2807,6 @@
             </w:r>
           </w:p>
         </w:tc>
-        <w:bookmarkStart w:id="13" w:name="_GoBack"/>
-        <w:bookmarkEnd w:id="13"/>
       </w:tr>
       <w:tr>
         <w:trPr>
@@ -3219,7 +2971,6 @@
                 <w:lang w:eastAsia="es-CO"/>
               </w:rPr>
             </w:pPr>
-            <w:proofErr w:type="spellStart"/>
             <w:r>
               <w:rPr>
                 <w:rFonts w:ascii="Times New Roman" w:eastAsia="Times New Roman" w:hAnsi="Times New Roman" w:cs="Times New Roman"/>
@@ -3227,17 +2978,7 @@
                 <w:szCs w:val="24"/>
                 <w:lang w:eastAsia="es-CO"/>
               </w:rPr>
-              <w:t>Desvacion</w:t>
-            </w:r>
-            <w:proofErr w:type="spellEnd"/>
-            <w:r>
-              <w:rPr>
-                <w:rFonts w:ascii="Times New Roman" w:eastAsia="Times New Roman" w:hAnsi="Times New Roman" w:cs="Times New Roman"/>
-                <w:sz w:val="24"/>
-                <w:szCs w:val="24"/>
-                <w:lang w:eastAsia="es-CO"/>
-              </w:rPr>
-              <w:t xml:space="preserve"> de las soluciones- Tiempo</w:t>
+              <w:t>Desvacion de las soluciones- Tiempo</w:t>
             </w:r>
           </w:p>
         </w:tc>
@@ -3545,7 +3286,6 @@
                 <w:lang w:eastAsia="es-CO"/>
               </w:rPr>
             </w:pPr>
-            <w:proofErr w:type="spellStart"/>
             <w:r>
               <w:rPr>
                 <w:rFonts w:ascii="Times New Roman" w:eastAsia="Times New Roman" w:hAnsi="Times New Roman" w:cs="Times New Roman"/>
@@ -3553,17 +3293,7 @@
                 <w:szCs w:val="24"/>
                 <w:lang w:eastAsia="es-CO"/>
               </w:rPr>
-              <w:t>Desvacion</w:t>
-            </w:r>
-            <w:proofErr w:type="spellEnd"/>
-            <w:r>
-              <w:rPr>
-                <w:rFonts w:ascii="Times New Roman" w:eastAsia="Times New Roman" w:hAnsi="Times New Roman" w:cs="Times New Roman"/>
-                <w:sz w:val="24"/>
-                <w:szCs w:val="24"/>
-                <w:lang w:eastAsia="es-CO"/>
-              </w:rPr>
-              <w:t xml:space="preserve"> de las soluciones- Distancia</w:t>
+              <w:t>Desvacion de las soluciones- Distancia</w:t>
             </w:r>
           </w:p>
         </w:tc>
@@ -4045,7 +3775,6 @@
                 <w:lang w:eastAsia="es-CO"/>
               </w:rPr>
             </w:pPr>
-            <w:proofErr w:type="spellStart"/>
             <w:r>
               <w:rPr>
                 <w:rFonts w:ascii="Times New Roman" w:eastAsia="Times New Roman" w:hAnsi="Times New Roman" w:cs="Times New Roman"/>
@@ -4053,17 +3782,7 @@
                 <w:szCs w:val="24"/>
                 <w:lang w:eastAsia="es-CO"/>
               </w:rPr>
-              <w:t>Desvacion</w:t>
-            </w:r>
-            <w:proofErr w:type="spellEnd"/>
-            <w:r>
-              <w:rPr>
-                <w:rFonts w:ascii="Times New Roman" w:eastAsia="Times New Roman" w:hAnsi="Times New Roman" w:cs="Times New Roman"/>
-                <w:sz w:val="24"/>
-                <w:szCs w:val="24"/>
-                <w:lang w:eastAsia="es-CO"/>
-              </w:rPr>
-              <w:t xml:space="preserve"> de las soluciones- Distancia</w:t>
+              <w:t>Desvacion de las soluciones- Distancia</w:t>
             </w:r>
           </w:p>
         </w:tc>
@@ -4446,152 +4165,1378 @@
     <w:p/>
     <w:p/>
     <w:p/>
+    <w:p>
+      <w:r>
+        <w:tab/>
+      </w:r>
+    </w:p>
+    <w:p>
+      <w:pPr>
+        <w:ind w:left="708" w:hanging="708"/>
+        <w:rPr>
+          <w:u w:val="single"/>
+        </w:rPr>
+      </w:pPr>
+      <w:r>
+        <w:tab/>
+      </w:r>
+      <w:r>
+        <w:tab/>
+      </w:r>
+    </w:p>
+    <w:p>
+      <w:pPr>
+        <w:pStyle w:val="Ttulo2"/>
+      </w:pPr>
+      <w:r>
+        <w:t>Análisis adicionales.</w:t>
+      </w:r>
+    </w:p>
     <w:p/>
     <w:p>
       <w:r>
-        <w:tab/>
-      </w:r>
-    </w:p>
-    <w:p>
-      <w:r>
-        <w:tab/>
-      </w:r>
-    </w:p>
-    <w:p/>
-    <w:p/>
-    <w:p/>
-    <w:p>
-      <w:r>
-        <w:tab/>
-      </w:r>
-    </w:p>
-    <w:p>
-      <w:pPr>
-        <w:ind w:left="708" w:hanging="708"/>
-        <w:rPr>
-          <w:u w:val="single"/>
-        </w:rPr>
-      </w:pPr>
-      <w:r>
-        <w:tab/>
-      </w:r>
-      <w:r>
-        <w:tab/>
-      </w:r>
-    </w:p>
-    <w:p>
-      <w:pPr>
-        <w:rPr>
-          <w:u w:val="single"/>
-        </w:rPr>
-      </w:pPr>
-    </w:p>
-    <w:p>
-      <w:r>
-        <w:tab/>
-      </w:r>
-      <w:r>
-        <w:tab/>
-      </w:r>
-    </w:p>
-    <w:p>
-      <w:r>
-        <w:tab/>
-      </w:r>
-    </w:p>
-    <w:p>
-      <w:pPr>
-        <w:pStyle w:val="Ttulo2"/>
-      </w:pPr>
-      <w:r>
+        <w:t xml:space="preserve">Adicionalmente, dada la complejidad de la forma de abordaje del problema, se presenta una forma alternativa que pude dar una luz a un análisis más estadístico más profundo. Esta alternativa consiste la superposición de  los conjuntos de solución (frentes de Pareto) de varias ejecuciones de los dos algoritmos para un mismo archivo de rutas. </w:t>
+      </w:r>
+    </w:p>
+    <w:p>
+      <w:r>
+        <w:t xml:space="preserve">El archivo contiene 20 ciudades todas interconectadas todas entre sí en donde se tiene en cuenta la distancia el tiempo como objetivos a minimizar. </w:t>
+      </w:r>
+    </w:p>
+    <w:p>
+      <w:pPr>
+        <w:rPr>
+          <w:lang w:val="es-ES"/>
+        </w:rPr>
+      </w:pPr>
+    </w:p>
+    <w:p>
+      <w:pPr>
+        <w:rPr>
+          <w:lang w:val="es-ES"/>
+        </w:rPr>
+      </w:pPr>
+    </w:p>
+    <w:p>
+      <w:pPr>
+        <w:rPr>
+          <w:lang w:val="es-ES"/>
+        </w:rPr>
+      </w:pPr>
+    </w:p>
+    <w:p>
+      <w:pPr>
+        <w:rPr>
+          <w:lang w:val="es-ES"/>
+        </w:rPr>
+      </w:pPr>
+      <w:r>
+        <w:rPr>
+          <w:b/>
+          <w:noProof/>
+          <w:sz w:val="32"/>
+          <w:lang w:eastAsia="es-CO"/>
+        </w:rPr>
         <w:lastRenderedPageBreak/>
+        <w:drawing>
+          <wp:anchor distT="0" distB="0" distL="114300" distR="114300" simplePos="0" relativeHeight="251661312" behindDoc="0" locked="0" layoutInCell="1" allowOverlap="1" wp14:anchorId="51EF3934" wp14:editId="61726EDC">
+            <wp:simplePos x="0" y="0"/>
+            <wp:positionH relativeFrom="margin">
+              <wp:align>right</wp:align>
+            </wp:positionH>
+            <wp:positionV relativeFrom="paragraph">
+              <wp:posOffset>197485</wp:posOffset>
+            </wp:positionV>
+            <wp:extent cx="2333625" cy="2075180"/>
+            <wp:effectExtent l="0" t="0" r="9525" b="1270"/>
+            <wp:wrapSquare wrapText="bothSides"/>
+            <wp:docPr id="3" name="Imagen 3"/>
+            <wp:cNvGraphicFramePr>
+              <a:graphicFrameLocks xmlns:a="http://schemas.openxmlformats.org/drawingml/2006/main" noChangeAspect="1"/>
+            </wp:cNvGraphicFramePr>
+            <a:graphic xmlns:a="http://schemas.openxmlformats.org/drawingml/2006/main">
+              <a:graphicData uri="http://schemas.openxmlformats.org/drawingml/2006/picture">
+                <pic:pic xmlns:pic="http://schemas.openxmlformats.org/drawingml/2006/picture">
+                  <pic:nvPicPr>
+                    <pic:cNvPr id="1" name=""/>
+                    <pic:cNvPicPr/>
+                  </pic:nvPicPr>
+                  <pic:blipFill rotWithShape="1">
+                    <a:blip r:embed="rId9" cstate="print">
+                      <a:extLst>
+                        <a:ext uri="{28A0092B-C50C-407E-A947-70E740481C1C}">
+                          <a14:useLocalDpi xmlns:a14="http://schemas.microsoft.com/office/drawing/2010/main" val="0"/>
+                        </a:ext>
+                      </a:extLst>
+                    </a:blip>
+                    <a:srcRect l="8716" t="15590" r="7536" b="6849"/>
+                    <a:stretch/>
+                  </pic:blipFill>
+                  <pic:spPr bwMode="auto">
+                    <a:xfrm>
+                      <a:off x="0" y="0"/>
+                      <a:ext cx="2333625" cy="2075180"/>
+                    </a:xfrm>
+                    <a:prstGeom prst="rect">
+                      <a:avLst/>
+                    </a:prstGeom>
+                    <a:ln>
+                      <a:noFill/>
+                    </a:ln>
+                    <a:extLst>
+                      <a:ext uri="{53640926-AAD7-44D8-BBD7-CCE9431645EC}">
+                        <a14:shadowObscured xmlns:a14="http://schemas.microsoft.com/office/drawing/2010/main"/>
+                      </a:ext>
+                    </a:extLst>
+                  </pic:spPr>
+                </pic:pic>
+              </a:graphicData>
+            </a:graphic>
+            <wp14:sizeRelH relativeFrom="margin">
+              <wp14:pctWidth>0</wp14:pctWidth>
+            </wp14:sizeRelH>
+            <wp14:sizeRelV relativeFrom="margin">
+              <wp14:pctHeight>0</wp14:pctHeight>
+            </wp14:sizeRelV>
+          </wp:anchor>
+        </w:drawing>
+      </w:r>
+      <w:r>
+        <w:rPr>
+          <w:b/>
+          <w:noProof/>
+          <w:sz w:val="32"/>
+          <w:lang w:eastAsia="es-CO"/>
+        </w:rPr>
+        <w:drawing>
+          <wp:anchor distT="0" distB="0" distL="114300" distR="114300" simplePos="0" relativeHeight="251659264" behindDoc="0" locked="0" layoutInCell="1" allowOverlap="1" wp14:anchorId="7E13C822" wp14:editId="57F1B4DD">
+            <wp:simplePos x="0" y="0"/>
+            <wp:positionH relativeFrom="margin">
+              <wp:align>left</wp:align>
+            </wp:positionH>
+            <wp:positionV relativeFrom="paragraph">
+              <wp:posOffset>235640</wp:posOffset>
+            </wp:positionV>
+            <wp:extent cx="2305050" cy="2047875"/>
+            <wp:effectExtent l="0" t="0" r="0" b="9525"/>
+            <wp:wrapSquare wrapText="bothSides"/>
+            <wp:docPr id="1" name="Imagen 1"/>
+            <wp:cNvGraphicFramePr>
+              <a:graphicFrameLocks xmlns:a="http://schemas.openxmlformats.org/drawingml/2006/main" noChangeAspect="1"/>
+            </wp:cNvGraphicFramePr>
+            <a:graphic xmlns:a="http://schemas.openxmlformats.org/drawingml/2006/main">
+              <a:graphicData uri="http://schemas.openxmlformats.org/drawingml/2006/picture">
+                <pic:pic xmlns:pic="http://schemas.openxmlformats.org/drawingml/2006/picture">
+                  <pic:nvPicPr>
+                    <pic:cNvPr id="1" name=""/>
+                    <pic:cNvPicPr/>
+                  </pic:nvPicPr>
+                  <pic:blipFill rotWithShape="1">
+                    <a:blip r:embed="rId10" cstate="print">
+                      <a:extLst>
+                        <a:ext uri="{28A0092B-C50C-407E-A947-70E740481C1C}">
+                          <a14:useLocalDpi xmlns:a14="http://schemas.microsoft.com/office/drawing/2010/main" val="0"/>
+                        </a:ext>
+                      </a:extLst>
+                    </a:blip>
+                    <a:srcRect l="9284" t="16509" r="7348" b="5728"/>
+                    <a:stretch/>
+                  </pic:blipFill>
+                  <pic:spPr bwMode="auto">
+                    <a:xfrm>
+                      <a:off x="0" y="0"/>
+                      <a:ext cx="2305050" cy="2047875"/>
+                    </a:xfrm>
+                    <a:prstGeom prst="rect">
+                      <a:avLst/>
+                    </a:prstGeom>
+                    <a:ln>
+                      <a:noFill/>
+                    </a:ln>
+                    <a:extLst>
+                      <a:ext uri="{53640926-AAD7-44D8-BBD7-CCE9431645EC}">
+                        <a14:shadowObscured xmlns:a14="http://schemas.microsoft.com/office/drawing/2010/main"/>
+                      </a:ext>
+                    </a:extLst>
+                  </pic:spPr>
+                </pic:pic>
+              </a:graphicData>
+            </a:graphic>
+            <wp14:sizeRelH relativeFrom="margin">
+              <wp14:pctWidth>0</wp14:pctWidth>
+            </wp14:sizeRelH>
+            <wp14:sizeRelV relativeFrom="margin">
+              <wp14:pctHeight>0</wp14:pctHeight>
+            </wp14:sizeRelV>
+          </wp:anchor>
+        </w:drawing>
+      </w:r>
+      <w:r>
+        <w:rPr>
+          <w:b/>
+          <w:sz w:val="32"/>
+          <w:lang w:val="es-ES"/>
+        </w:rPr>
+        <w:t>MOACO</w:t>
+      </w:r>
+      <w:r>
+        <w:rPr>
+          <w:lang w:val="es-ES"/>
+        </w:rPr>
+        <w:t xml:space="preserve">: </w:t>
+      </w:r>
+    </w:p>
+    <w:p>
+      <w:pPr>
+        <w:rPr>
+          <w:lang w:val="es-ES"/>
+        </w:rPr>
+      </w:pPr>
+    </w:p>
+    <w:p>
+      <w:pPr>
+        <w:jc w:val="center"/>
+        <w:rPr>
+          <w:b/>
+          <w:sz w:val="32"/>
+          <w:lang w:val="es-ES"/>
+        </w:rPr>
+      </w:pPr>
+      <w:r>
+        <w:rPr>
+          <w:b/>
+          <w:noProof/>
+          <w:sz w:val="32"/>
+          <w:lang w:val="es-ES"/>
+        </w:rPr>
+        <mc:AlternateContent>
+          <mc:Choice Requires="wps">
+            <w:drawing>
+              <wp:anchor distT="45720" distB="45720" distL="114300" distR="114300" simplePos="0" relativeHeight="251669504" behindDoc="0" locked="0" layoutInCell="1" allowOverlap="1" wp14:anchorId="1E5C1416" wp14:editId="4D7B6017">
+                <wp:simplePos x="0" y="0"/>
+                <wp:positionH relativeFrom="column">
+                  <wp:posOffset>4874950</wp:posOffset>
+                </wp:positionH>
+                <wp:positionV relativeFrom="paragraph">
+                  <wp:posOffset>4286443</wp:posOffset>
+                </wp:positionV>
+                <wp:extent cx="1239520" cy="953770"/>
+                <wp:effectExtent l="0" t="0" r="17780" b="17780"/>
+                <wp:wrapSquare wrapText="bothSides"/>
+                <wp:docPr id="217" name="Cuadro de texto 2"/>
+                <wp:cNvGraphicFramePr>
+                  <a:graphicFrameLocks xmlns:a="http://schemas.openxmlformats.org/drawingml/2006/main"/>
+                </wp:cNvGraphicFramePr>
+                <a:graphic xmlns:a="http://schemas.openxmlformats.org/drawingml/2006/main">
+                  <a:graphicData uri="http://schemas.microsoft.com/office/word/2010/wordprocessingShape">
+                    <wps:wsp>
+                      <wps:cNvSpPr txBox="1">
+                        <a:spLocks noChangeArrowheads="1"/>
+                      </wps:cNvSpPr>
+                      <wps:spPr bwMode="auto">
+                        <a:xfrm>
+                          <a:off x="0" y="0"/>
+                          <a:ext cx="1239520" cy="953770"/>
+                        </a:xfrm>
+                        <a:prstGeom prst="rect">
+                          <a:avLst/>
+                        </a:prstGeom>
+                        <a:solidFill>
+                          <a:srgbClr val="FFFFFF"/>
+                        </a:solidFill>
+                        <a:ln w="9525">
+                          <a:solidFill>
+                            <a:srgbClr val="000000"/>
+                          </a:solidFill>
+                          <a:miter lim="800000"/>
+                          <a:headEnd/>
+                          <a:tailEnd/>
+                        </a:ln>
+                      </wps:spPr>
+                      <wps:txbx>
+                        <w:txbxContent>
+                          <w:p>
+                            <w:pPr>
+                              <w:jc w:val="left"/>
+                              <w:rPr>
+                                <w:sz w:val="18"/>
+                                <w:lang w:val="es-ES"/>
+                              </w:rPr>
+                            </w:pPr>
+                            <w:r>
+                              <w:rPr>
+                                <w:sz w:val="18"/>
+                                <w:lang w:val="es-ES"/>
+                              </w:rPr>
+                              <w:t>Diagrama conjunto agrupado de soluciones arrojado tr</w:t>
+                            </w:r>
+                            <w:r>
+                              <w:rPr>
+                                <w:sz w:val="18"/>
+                                <w:lang w:val="es-ES"/>
+                              </w:rPr>
+                              <w:t>as varias ejecuciones del MOACO.</w:t>
+                            </w:r>
+                          </w:p>
+                          <w:p>
+                            <w:pPr>
+                              <w:rPr>
+                                <w:sz w:val="18"/>
+                                <w:lang w:val="es-ES"/>
+                              </w:rPr>
+                            </w:pPr>
+                          </w:p>
+                        </w:txbxContent>
+                      </wps:txbx>
+                      <wps:bodyPr rot="0" vert="horz" wrap="square" lIns="91440" tIns="45720" rIns="91440" bIns="45720" anchor="t" anchorCtr="0">
+                        <a:noAutofit/>
+                      </wps:bodyPr>
+                    </wps:wsp>
+                  </a:graphicData>
+                </a:graphic>
+                <wp14:sizeRelH relativeFrom="margin">
+                  <wp14:pctWidth>0</wp14:pctWidth>
+                </wp14:sizeRelH>
+                <wp14:sizeRelV relativeFrom="margin">
+                  <wp14:pctHeight>0</wp14:pctHeight>
+                </wp14:sizeRelV>
+              </wp:anchor>
+            </w:drawing>
+          </mc:Choice>
+          <mc:Fallback>
+            <w:pict>
+              <v:shapetype w14:anchorId="1E5C1416" id="_x0000_t202" coordsize="21600,21600" o:spt="202" path="m,l,21600r21600,l21600,xe">
+                <v:stroke joinstyle="miter"/>
+                <v:path gradientshapeok="t" o:connecttype="rect"/>
+              </v:shapetype>
+              <v:shape id="Cuadro de texto 2" o:spid="_x0000_s1026" type="#_x0000_t202" style="position:absolute;left:0;text-align:left;margin-left:383.85pt;margin-top:337.5pt;width:97.6pt;height:75.1pt;z-index:251669504;visibility:visible;mso-wrap-style:square;mso-width-percent:0;mso-height-percent:0;mso-wrap-distance-left:9pt;mso-wrap-distance-top:3.6pt;mso-wrap-distance-right:9pt;mso-wrap-distance-bottom:3.6pt;mso-position-horizontal:absolute;mso-position-horizontal-relative:text;mso-position-vertical:absolute;mso-position-vertical-relative:text;mso-width-percent:0;mso-height-percent:0;mso-width-relative:margin;mso-height-relative:margin;v-text-anchor:top" o:gfxdata="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">
+                <v:textbox>
+                  <w:txbxContent>
+                    <w:p>
+                      <w:pPr>
+                        <w:jc w:val="left"/>
+                        <w:rPr>
+                          <w:sz w:val="18"/>
+                          <w:lang w:val="es-ES"/>
+                        </w:rPr>
+                      </w:pPr>
+                      <w:r>
+                        <w:rPr>
+                          <w:sz w:val="18"/>
+                          <w:lang w:val="es-ES"/>
+                        </w:rPr>
+                        <w:t>Diagrama conjunto agrupado de soluciones arrojado tr</w:t>
+                      </w:r>
+                      <w:r>
+                        <w:rPr>
+                          <w:sz w:val="18"/>
+                          <w:lang w:val="es-ES"/>
+                        </w:rPr>
+                        <w:t>as varias ejecuciones del MOACO.</w:t>
+                      </w:r>
+                    </w:p>
+                    <w:p>
+                      <w:pPr>
+                        <w:rPr>
+                          <w:sz w:val="18"/>
+                          <w:lang w:val="es-ES"/>
+                        </w:rPr>
+                      </w:pPr>
+                    </w:p>
+                  </w:txbxContent>
+                </v:textbox>
+                <w10:wrap type="square"/>
+              </v:shape>
+            </w:pict>
+          </mc:Fallback>
+        </mc:AlternateContent>
+      </w:r>
+      <w:r>
+        <w:rPr>
+          <w:b/>
+          <w:noProof/>
+          <w:sz w:val="32"/>
+          <w:lang w:eastAsia="es-CO"/>
+        </w:rPr>
+        <w:drawing>
+          <wp:anchor distT="0" distB="0" distL="114300" distR="114300" simplePos="0" relativeHeight="251662336" behindDoc="0" locked="0" layoutInCell="1" allowOverlap="1" wp14:anchorId="112232DE" wp14:editId="68062053">
+            <wp:simplePos x="0" y="0"/>
+            <wp:positionH relativeFrom="margin">
+              <wp:posOffset>3189605</wp:posOffset>
+            </wp:positionH>
+            <wp:positionV relativeFrom="paragraph">
+              <wp:posOffset>1757680</wp:posOffset>
+            </wp:positionV>
+            <wp:extent cx="2418715" cy="2129790"/>
+            <wp:effectExtent l="0" t="0" r="635" b="3810"/>
+            <wp:wrapSquare wrapText="bothSides"/>
+            <wp:docPr id="2" name="Imagen 2"/>
+            <wp:cNvGraphicFramePr>
+              <a:graphicFrameLocks xmlns:a="http://schemas.openxmlformats.org/drawingml/2006/main" noChangeAspect="1"/>
+            </wp:cNvGraphicFramePr>
+            <a:graphic xmlns:a="http://schemas.openxmlformats.org/drawingml/2006/main">
+              <a:graphicData uri="http://schemas.openxmlformats.org/drawingml/2006/picture">
+                <pic:pic xmlns:pic="http://schemas.openxmlformats.org/drawingml/2006/picture">
+                  <pic:nvPicPr>
+                    <pic:cNvPr id="1" name=""/>
+                    <pic:cNvPicPr/>
+                  </pic:nvPicPr>
+                  <pic:blipFill rotWithShape="1">
+                    <a:blip r:embed="rId11" cstate="print">
+                      <a:extLst>
+                        <a:ext uri="{28A0092B-C50C-407E-A947-70E740481C1C}">
+                          <a14:useLocalDpi xmlns:a14="http://schemas.microsoft.com/office/drawing/2010/main" val="0"/>
+                        </a:ext>
+                      </a:extLst>
+                    </a:blip>
+                    <a:srcRect l="8904" t="15787" r="6971" b="7049"/>
+                    <a:stretch/>
+                  </pic:blipFill>
+                  <pic:spPr bwMode="auto">
+                    <a:xfrm>
+                      <a:off x="0" y="0"/>
+                      <a:ext cx="2418715" cy="2129790"/>
+                    </a:xfrm>
+                    <a:prstGeom prst="rect">
+                      <a:avLst/>
+                    </a:prstGeom>
+                    <a:ln>
+                      <a:noFill/>
+                    </a:ln>
+                    <a:extLst>
+                      <a:ext uri="{53640926-AAD7-44D8-BBD7-CCE9431645EC}">
+                        <a14:shadowObscured xmlns:a14="http://schemas.microsoft.com/office/drawing/2010/main"/>
+                      </a:ext>
+                    </a:extLst>
+                  </pic:spPr>
+                </pic:pic>
+              </a:graphicData>
+            </a:graphic>
+            <wp14:sizeRelH relativeFrom="margin">
+              <wp14:pctWidth>0</wp14:pctWidth>
+            </wp14:sizeRelH>
+            <wp14:sizeRelV relativeFrom="margin">
+              <wp14:pctHeight>0</wp14:pctHeight>
+            </wp14:sizeRelV>
+          </wp:anchor>
+        </w:drawing>
+      </w:r>
+      <w:r>
+        <w:rPr>
+          <w:b/>
+          <w:noProof/>
+          <w:sz w:val="32"/>
+          <w:lang w:eastAsia="es-CO"/>
+        </w:rPr>
+        <w:drawing>
+          <wp:anchor distT="0" distB="0" distL="114300" distR="114300" simplePos="0" relativeHeight="251660288" behindDoc="0" locked="0" layoutInCell="1" allowOverlap="1" wp14:anchorId="4E12FA66" wp14:editId="491D0A9F">
+            <wp:simplePos x="0" y="0"/>
+            <wp:positionH relativeFrom="margin">
+              <wp:align>left</wp:align>
+            </wp:positionH>
+            <wp:positionV relativeFrom="paragraph">
+              <wp:posOffset>1843708</wp:posOffset>
+            </wp:positionV>
+            <wp:extent cx="2315395" cy="2042967"/>
+            <wp:effectExtent l="0" t="0" r="8890" b="0"/>
+            <wp:wrapSquare wrapText="bothSides"/>
+            <wp:docPr id="5" name="Imagen 5"/>
+            <wp:cNvGraphicFramePr>
+              <a:graphicFrameLocks xmlns:a="http://schemas.openxmlformats.org/drawingml/2006/main" noChangeAspect="1"/>
+            </wp:cNvGraphicFramePr>
+            <a:graphic xmlns:a="http://schemas.openxmlformats.org/drawingml/2006/main">
+              <a:graphicData uri="http://schemas.openxmlformats.org/drawingml/2006/picture">
+                <pic:pic xmlns:pic="http://schemas.openxmlformats.org/drawingml/2006/picture">
+                  <pic:nvPicPr>
+                    <pic:cNvPr id="1" name=""/>
+                    <pic:cNvPicPr/>
+                  </pic:nvPicPr>
+                  <pic:blipFill rotWithShape="1">
+                    <a:blip r:embed="rId12" cstate="print">
+                      <a:extLst>
+                        <a:ext uri="{28A0092B-C50C-407E-A947-70E740481C1C}">
+                          <a14:useLocalDpi xmlns:a14="http://schemas.microsoft.com/office/drawing/2010/main" val="0"/>
+                        </a:ext>
+                      </a:extLst>
+                    </a:blip>
+                    <a:srcRect l="8714" t="15590" r="7348" b="7243"/>
+                    <a:stretch/>
+                  </pic:blipFill>
+                  <pic:spPr bwMode="auto">
+                    <a:xfrm>
+                      <a:off x="0" y="0"/>
+                      <a:ext cx="2315395" cy="2042967"/>
+                    </a:xfrm>
+                    <a:prstGeom prst="rect">
+                      <a:avLst/>
+                    </a:prstGeom>
+                    <a:ln>
+                      <a:noFill/>
+                    </a:ln>
+                    <a:extLst>
+                      <a:ext uri="{53640926-AAD7-44D8-BBD7-CCE9431645EC}">
+                        <a14:shadowObscured xmlns:a14="http://schemas.microsoft.com/office/drawing/2010/main"/>
+                      </a:ext>
+                    </a:extLst>
+                  </pic:spPr>
+                </pic:pic>
+              </a:graphicData>
+            </a:graphic>
+            <wp14:sizeRelH relativeFrom="margin">
+              <wp14:pctWidth>0</wp14:pctWidth>
+            </wp14:sizeRelH>
+            <wp14:sizeRelV relativeFrom="margin">
+              <wp14:pctHeight>0</wp14:pctHeight>
+            </wp14:sizeRelV>
+          </wp:anchor>
+        </w:drawing>
+      </w:r>
+      <w:r>
+        <w:rPr>
+          <w:b/>
+          <w:noProof/>
+          <w:sz w:val="32"/>
+          <w:lang w:eastAsia="es-CO"/>
+        </w:rPr>
+        <w:drawing>
+          <wp:anchor distT="0" distB="0" distL="114300" distR="114300" simplePos="0" relativeHeight="251667456" behindDoc="0" locked="0" layoutInCell="1" allowOverlap="1" wp14:anchorId="7A2D615B" wp14:editId="39FCD9F8">
+            <wp:simplePos x="0" y="0"/>
+            <wp:positionH relativeFrom="margin">
+              <wp:align>center</wp:align>
+            </wp:positionH>
+            <wp:positionV relativeFrom="paragraph">
+              <wp:posOffset>4101465</wp:posOffset>
+            </wp:positionV>
+            <wp:extent cx="4024630" cy="3544212"/>
+            <wp:effectExtent l="0" t="0" r="0" b="0"/>
+            <wp:wrapSquare wrapText="bothSides"/>
+            <wp:docPr id="6" name="Imagen 6"/>
+            <wp:cNvGraphicFramePr>
+              <a:graphicFrameLocks xmlns:a="http://schemas.openxmlformats.org/drawingml/2006/main" noChangeAspect="1"/>
+            </wp:cNvGraphicFramePr>
+            <a:graphic xmlns:a="http://schemas.openxmlformats.org/drawingml/2006/main">
+              <a:graphicData uri="http://schemas.openxmlformats.org/drawingml/2006/picture">
+                <pic:pic xmlns:pic="http://schemas.openxmlformats.org/drawingml/2006/picture">
+                  <pic:nvPicPr>
+                    <pic:cNvPr id="1" name=""/>
+                    <pic:cNvPicPr/>
+                  </pic:nvPicPr>
+                  <pic:blipFill rotWithShape="1">
+                    <a:blip r:embed="rId13">
+                      <a:extLst>
+                        <a:ext uri="{28A0092B-C50C-407E-A947-70E740481C1C}">
+                          <a14:useLocalDpi xmlns:a14="http://schemas.microsoft.com/office/drawing/2010/main" val="0"/>
+                        </a:ext>
+                      </a:extLst>
+                    </a:blip>
+                    <a:srcRect l="8716" t="16619" r="7158" b="6012"/>
+                    <a:stretch/>
+                  </pic:blipFill>
+                  <pic:spPr bwMode="auto">
+                    <a:xfrm>
+                      <a:off x="0" y="0"/>
+                      <a:ext cx="4024630" cy="3544212"/>
+                    </a:xfrm>
+                    <a:prstGeom prst="rect">
+                      <a:avLst/>
+                    </a:prstGeom>
+                    <a:ln>
+                      <a:noFill/>
+                    </a:ln>
+                    <a:extLst>
+                      <a:ext uri="{53640926-AAD7-44D8-BBD7-CCE9431645EC}">
+                        <a14:shadowObscured xmlns:a14="http://schemas.microsoft.com/office/drawing/2010/main"/>
+                      </a:ext>
+                    </a:extLst>
+                  </pic:spPr>
+                </pic:pic>
+              </a:graphicData>
+            </a:graphic>
+            <wp14:sizeRelH relativeFrom="margin">
+              <wp14:pctWidth>0</wp14:pctWidth>
+            </wp14:sizeRelH>
+            <wp14:sizeRelV relativeFrom="margin">
+              <wp14:pctHeight>0</wp14:pctHeight>
+            </wp14:sizeRelV>
+          </wp:anchor>
+        </w:drawing>
+      </w:r>
+      <w:r>
+        <w:rPr>
+          <w:b/>
+          <w:sz w:val="32"/>
+          <w:lang w:val="es-ES"/>
+        </w:rPr>
         <w:br w:type="page"/>
       </w:r>
-    </w:p>
-    <w:p>
-      <w:pPr>
+      <w:r>
+        <w:rPr>
+          <w:b/>
+          <w:sz w:val="32"/>
+          <w:lang w:val="es-ES"/>
+        </w:rPr>
+        <w:lastRenderedPageBreak/>
+        <w:t xml:space="preserve">SPEA </w:t>
+      </w:r>
+      <w:r>
+        <w:rPr>
+          <w:b/>
+          <w:sz w:val="32"/>
+          <w:lang w:val="es-ES"/>
+        </w:rPr>
+        <w:t>2</w:t>
+      </w:r>
+      <w:r>
+        <w:rPr>
+          <w:b/>
+          <w:sz w:val="32"/>
+          <w:lang w:val="es-ES"/>
+        </w:rPr>
+        <w:t>:</w:t>
+      </w:r>
+    </w:p>
+    <w:p>
+      <w:pPr>
+        <w:rPr>
+          <w:lang w:val="es-ES"/>
+        </w:rPr>
+      </w:pPr>
+      <w:r>
+        <w:rPr>
+          <w:noProof/>
+          <w:lang w:eastAsia="es-CO"/>
+        </w:rPr>
+        <w:drawing>
+          <wp:anchor distT="0" distB="0" distL="114300" distR="114300" simplePos="0" relativeHeight="251664384" behindDoc="0" locked="0" layoutInCell="1" allowOverlap="1" wp14:anchorId="5136B469" wp14:editId="3AB3F14B">
+            <wp:simplePos x="0" y="0"/>
+            <wp:positionH relativeFrom="margin">
+              <wp:posOffset>3326130</wp:posOffset>
+            </wp:positionH>
+            <wp:positionV relativeFrom="paragraph">
+              <wp:posOffset>7620</wp:posOffset>
+            </wp:positionV>
+            <wp:extent cx="2280285" cy="2005965"/>
+            <wp:effectExtent l="0" t="0" r="5715" b="0"/>
+            <wp:wrapSquare wrapText="bothSides"/>
+            <wp:docPr id="7" name="Imagen 7"/>
+            <wp:cNvGraphicFramePr>
+              <a:graphicFrameLocks xmlns:a="http://schemas.openxmlformats.org/drawingml/2006/main" noChangeAspect="1"/>
+            </wp:cNvGraphicFramePr>
+            <a:graphic xmlns:a="http://schemas.openxmlformats.org/drawingml/2006/main">
+              <a:graphicData uri="http://schemas.openxmlformats.org/drawingml/2006/picture">
+                <pic:pic xmlns:pic="http://schemas.openxmlformats.org/drawingml/2006/picture">
+                  <pic:nvPicPr>
+                    <pic:cNvPr id="1" name=""/>
+                    <pic:cNvPicPr/>
+                  </pic:nvPicPr>
+                  <pic:blipFill rotWithShape="1">
+                    <a:blip r:embed="rId14" cstate="print">
+                      <a:extLst>
+                        <a:ext uri="{28A0092B-C50C-407E-A947-70E740481C1C}">
+                          <a14:useLocalDpi xmlns:a14="http://schemas.microsoft.com/office/drawing/2010/main" val="0"/>
+                        </a:ext>
+                      </a:extLst>
+                    </a:blip>
+                    <a:srcRect l="8715" t="16224" r="7723" b="6999"/>
+                    <a:stretch/>
+                  </pic:blipFill>
+                  <pic:spPr bwMode="auto">
+                    <a:xfrm>
+                      <a:off x="0" y="0"/>
+                      <a:ext cx="2280285" cy="2005965"/>
+                    </a:xfrm>
+                    <a:prstGeom prst="rect">
+                      <a:avLst/>
+                    </a:prstGeom>
+                    <a:ln>
+                      <a:noFill/>
+                    </a:ln>
+                    <a:extLst>
+                      <a:ext uri="{53640926-AAD7-44D8-BBD7-CCE9431645EC}">
+                        <a14:shadowObscured xmlns:a14="http://schemas.microsoft.com/office/drawing/2010/main"/>
+                      </a:ext>
+                    </a:extLst>
+                  </pic:spPr>
+                </pic:pic>
+              </a:graphicData>
+            </a:graphic>
+            <wp14:sizeRelH relativeFrom="margin">
+              <wp14:pctWidth>0</wp14:pctWidth>
+            </wp14:sizeRelH>
+            <wp14:sizeRelV relativeFrom="margin">
+              <wp14:pctHeight>0</wp14:pctHeight>
+            </wp14:sizeRelV>
+          </wp:anchor>
+        </w:drawing>
+      </w:r>
+      <w:r>
+        <w:rPr>
+          <w:noProof/>
+          <w:lang w:eastAsia="es-CO"/>
+        </w:rPr>
+        <w:drawing>
+          <wp:anchor distT="0" distB="0" distL="114300" distR="114300" simplePos="0" relativeHeight="251663360" behindDoc="0" locked="0" layoutInCell="1" allowOverlap="1" wp14:anchorId="4D739AB7" wp14:editId="67033BC4">
+            <wp:simplePos x="0" y="0"/>
+            <wp:positionH relativeFrom="margin">
+              <wp:align>left</wp:align>
+            </wp:positionH>
+            <wp:positionV relativeFrom="paragraph">
+              <wp:posOffset>13335</wp:posOffset>
+            </wp:positionV>
+            <wp:extent cx="2303145" cy="2042160"/>
+            <wp:effectExtent l="0" t="0" r="1905" b="0"/>
+            <wp:wrapSquare wrapText="bothSides"/>
+            <wp:docPr id="10" name="Imagen 10"/>
+            <wp:cNvGraphicFramePr>
+              <a:graphicFrameLocks xmlns:a="http://schemas.openxmlformats.org/drawingml/2006/main" noChangeAspect="1"/>
+            </wp:cNvGraphicFramePr>
+            <a:graphic xmlns:a="http://schemas.openxmlformats.org/drawingml/2006/main">
+              <a:graphicData uri="http://schemas.openxmlformats.org/drawingml/2006/picture">
+                <pic:pic xmlns:pic="http://schemas.openxmlformats.org/drawingml/2006/picture">
+                  <pic:nvPicPr>
+                    <pic:cNvPr id="1" name=""/>
+                    <pic:cNvPicPr/>
+                  </pic:nvPicPr>
+                  <pic:blipFill rotWithShape="1">
+                    <a:blip r:embed="rId15" cstate="print">
+                      <a:extLst>
+                        <a:ext uri="{28A0092B-C50C-407E-A947-70E740481C1C}">
+                          <a14:useLocalDpi xmlns:a14="http://schemas.microsoft.com/office/drawing/2010/main" val="0"/>
+                        </a:ext>
+                      </a:extLst>
+                    </a:blip>
+                    <a:srcRect l="8904" t="16308" r="7534" b="5916"/>
+                    <a:stretch/>
+                  </pic:blipFill>
+                  <pic:spPr bwMode="auto">
+                    <a:xfrm>
+                      <a:off x="0" y="0"/>
+                      <a:ext cx="2303145" cy="2042160"/>
+                    </a:xfrm>
+                    <a:prstGeom prst="rect">
+                      <a:avLst/>
+                    </a:prstGeom>
+                    <a:ln>
+                      <a:noFill/>
+                    </a:ln>
+                    <a:extLst>
+                      <a:ext uri="{53640926-AAD7-44D8-BBD7-CCE9431645EC}">
+                        <a14:shadowObscured xmlns:a14="http://schemas.microsoft.com/office/drawing/2010/main"/>
+                      </a:ext>
+                    </a:extLst>
+                  </pic:spPr>
+                </pic:pic>
+              </a:graphicData>
+            </a:graphic>
+            <wp14:sizeRelH relativeFrom="margin">
+              <wp14:pctWidth>0</wp14:pctWidth>
+            </wp14:sizeRelH>
+            <wp14:sizeRelV relativeFrom="margin">
+              <wp14:pctHeight>0</wp14:pctHeight>
+            </wp14:sizeRelV>
+          </wp:anchor>
+        </w:drawing>
+      </w:r>
+    </w:p>
+    <w:p>
+      <w:pPr>
+        <w:rPr>
+          <w:lang w:val="es-ES"/>
+        </w:rPr>
+      </w:pPr>
+    </w:p>
+    <w:p>
+      <w:pPr>
+        <w:rPr>
+          <w:lang w:val="es-ES"/>
+        </w:rPr>
+      </w:pPr>
+    </w:p>
+    <w:p>
+      <w:pPr>
+        <w:rPr>
+          <w:lang w:val="es-ES"/>
+        </w:rPr>
+      </w:pPr>
+      <w:r>
+        <w:rPr>
+          <w:lang w:val="es-ES"/>
+        </w:rPr>
+        <w:drawing>
+          <wp:anchor distT="0" distB="0" distL="114300" distR="114300" simplePos="0" relativeHeight="251670528" behindDoc="0" locked="0" layoutInCell="1" allowOverlap="1">
+            <wp:simplePos x="0" y="0"/>
+            <wp:positionH relativeFrom="margin">
+              <wp:align>right</wp:align>
+            </wp:positionH>
+            <wp:positionV relativeFrom="paragraph">
+              <wp:posOffset>1253499</wp:posOffset>
+            </wp:positionV>
+            <wp:extent cx="2350135" cy="2037715"/>
+            <wp:effectExtent l="0" t="0" r="0" b="635"/>
+            <wp:wrapSquare wrapText="bothSides"/>
+            <wp:docPr id="15" name="Imagen 15"/>
+            <wp:cNvGraphicFramePr>
+              <a:graphicFrameLocks xmlns:a="http://schemas.openxmlformats.org/drawingml/2006/main" noChangeAspect="1"/>
+            </wp:cNvGraphicFramePr>
+            <a:graphic xmlns:a="http://schemas.openxmlformats.org/drawingml/2006/main">
+              <a:graphicData uri="http://schemas.openxmlformats.org/drawingml/2006/picture">
+                <pic:pic xmlns:pic="http://schemas.openxmlformats.org/drawingml/2006/picture">
+                  <pic:nvPicPr>
+                    <pic:cNvPr id="1" name=""/>
+                    <pic:cNvPicPr/>
+                  </pic:nvPicPr>
+                  <pic:blipFill rotWithShape="1">
+                    <a:blip r:embed="rId16" cstate="print">
+                      <a:extLst>
+                        <a:ext uri="{28A0092B-C50C-407E-A947-70E740481C1C}">
+                          <a14:useLocalDpi xmlns:a14="http://schemas.microsoft.com/office/drawing/2010/main" val="0"/>
+                        </a:ext>
+                      </a:extLst>
+                    </a:blip>
+                    <a:srcRect l="8755" t="16761" r="7098" b="7046"/>
+                    <a:stretch/>
+                  </pic:blipFill>
+                  <pic:spPr bwMode="auto">
+                    <a:xfrm>
+                      <a:off x="0" y="0"/>
+                      <a:ext cx="2350135" cy="2037715"/>
+                    </a:xfrm>
+                    <a:prstGeom prst="rect">
+                      <a:avLst/>
+                    </a:prstGeom>
+                    <a:ln>
+                      <a:noFill/>
+                    </a:ln>
+                    <a:extLst>
+                      <a:ext uri="{53640926-AAD7-44D8-BBD7-CCE9431645EC}">
+                        <a14:shadowObscured xmlns:a14="http://schemas.microsoft.com/office/drawing/2010/main"/>
+                      </a:ext>
+                    </a:extLst>
+                  </pic:spPr>
+                </pic:pic>
+              </a:graphicData>
+            </a:graphic>
+            <wp14:sizeRelH relativeFrom="margin">
+              <wp14:pctWidth>0</wp14:pctWidth>
+            </wp14:sizeRelH>
+            <wp14:sizeRelV relativeFrom="margin">
+              <wp14:pctHeight>0</wp14:pctHeight>
+            </wp14:sizeRelV>
+          </wp:anchor>
+        </w:drawing>
+      </w:r>
+      <w:r>
+        <w:rPr>
+          <w:noProof/>
+          <w:lang w:eastAsia="es-CO"/>
+        </w:rPr>
+        <w:drawing>
+          <wp:anchor distT="0" distB="0" distL="114300" distR="114300" simplePos="0" relativeHeight="251665408" behindDoc="0" locked="0" layoutInCell="1" allowOverlap="1" wp14:anchorId="37701B04" wp14:editId="62C92CF0">
+            <wp:simplePos x="0" y="0"/>
+            <wp:positionH relativeFrom="margin">
+              <wp:align>left</wp:align>
+            </wp:positionH>
+            <wp:positionV relativeFrom="paragraph">
+              <wp:posOffset>1350654</wp:posOffset>
+            </wp:positionV>
+            <wp:extent cx="2287603" cy="2023026"/>
+            <wp:effectExtent l="0" t="0" r="0" b="0"/>
+            <wp:wrapSquare wrapText="bothSides"/>
+            <wp:docPr id="8" name="Imagen 8"/>
+            <wp:cNvGraphicFramePr>
+              <a:graphicFrameLocks xmlns:a="http://schemas.openxmlformats.org/drawingml/2006/main" noChangeAspect="1"/>
+            </wp:cNvGraphicFramePr>
+            <a:graphic xmlns:a="http://schemas.openxmlformats.org/drawingml/2006/main">
+              <a:graphicData uri="http://schemas.openxmlformats.org/drawingml/2006/picture">
+                <pic:pic xmlns:pic="http://schemas.openxmlformats.org/drawingml/2006/picture">
+                  <pic:nvPicPr>
+                    <pic:cNvPr id="1" name=""/>
+                    <pic:cNvPicPr/>
+                  </pic:nvPicPr>
+                  <pic:blipFill rotWithShape="1">
+                    <a:blip r:embed="rId17" cstate="print">
+                      <a:extLst>
+                        <a:ext uri="{28A0092B-C50C-407E-A947-70E740481C1C}">
+                          <a14:useLocalDpi xmlns:a14="http://schemas.microsoft.com/office/drawing/2010/main" val="0"/>
+                        </a:ext>
+                      </a:extLst>
+                    </a:blip>
+                    <a:srcRect l="9095" t="16622" r="7356" b="6218"/>
+                    <a:stretch/>
+                  </pic:blipFill>
+                  <pic:spPr bwMode="auto">
+                    <a:xfrm>
+                      <a:off x="0" y="0"/>
+                      <a:ext cx="2287603" cy="2023026"/>
+                    </a:xfrm>
+                    <a:prstGeom prst="rect">
+                      <a:avLst/>
+                    </a:prstGeom>
+                    <a:ln>
+                      <a:noFill/>
+                    </a:ln>
+                    <a:extLst>
+                      <a:ext uri="{53640926-AAD7-44D8-BBD7-CCE9431645EC}">
+                        <a14:shadowObscured xmlns:a14="http://schemas.microsoft.com/office/drawing/2010/main"/>
+                      </a:ext>
+                    </a:extLst>
+                  </pic:spPr>
+                </pic:pic>
+              </a:graphicData>
+            </a:graphic>
+            <wp14:sizeRelH relativeFrom="margin">
+              <wp14:pctWidth>0</wp14:pctWidth>
+            </wp14:sizeRelH>
+            <wp14:sizeRelV relativeFrom="margin">
+              <wp14:pctHeight>0</wp14:pctHeight>
+            </wp14:sizeRelV>
+          </wp:anchor>
+        </w:drawing>
+      </w:r>
+    </w:p>
+    <w:p>
+      <w:pPr>
+        <w:rPr>
+          <w:lang w:val="es-ES"/>
+        </w:rPr>
+      </w:pPr>
+    </w:p>
+    <w:p>
+      <w:pPr>
+        <w:rPr>
+          <w:lang w:val="es-ES"/>
+        </w:rPr>
+      </w:pPr>
+    </w:p>
+    <w:p>
+      <w:pPr>
+        <w:rPr>
+          <w:lang w:val="es-ES"/>
+        </w:rPr>
+      </w:pPr>
+      <w:r>
+        <w:rPr>
+          <w:noProof/>
+          <w:lang w:val="es-ES"/>
+        </w:rPr>
+        <mc:AlternateContent>
+          <mc:Choice Requires="wps">
+            <w:drawing>
+              <wp:anchor distT="45720" distB="45720" distL="114300" distR="114300" simplePos="0" relativeHeight="251673600" behindDoc="0" locked="0" layoutInCell="1" allowOverlap="1" wp14:anchorId="3C264A13" wp14:editId="23F47C04">
+                <wp:simplePos x="0" y="0"/>
+                <wp:positionH relativeFrom="column">
+                  <wp:posOffset>4848652</wp:posOffset>
+                </wp:positionH>
+                <wp:positionV relativeFrom="paragraph">
+                  <wp:posOffset>2707137</wp:posOffset>
+                </wp:positionV>
+                <wp:extent cx="1239520" cy="953770"/>
+                <wp:effectExtent l="0" t="0" r="17780" b="17780"/>
+                <wp:wrapSquare wrapText="bothSides"/>
+                <wp:docPr id="16" name="Cuadro de texto 2"/>
+                <wp:cNvGraphicFramePr>
+                  <a:graphicFrameLocks xmlns:a="http://schemas.openxmlformats.org/drawingml/2006/main"/>
+                </wp:cNvGraphicFramePr>
+                <a:graphic xmlns:a="http://schemas.openxmlformats.org/drawingml/2006/main">
+                  <a:graphicData uri="http://schemas.microsoft.com/office/word/2010/wordprocessingShape">
+                    <wps:wsp>
+                      <wps:cNvSpPr txBox="1">
+                        <a:spLocks noChangeArrowheads="1"/>
+                      </wps:cNvSpPr>
+                      <wps:spPr bwMode="auto">
+                        <a:xfrm>
+                          <a:off x="0" y="0"/>
+                          <a:ext cx="1239520" cy="953770"/>
+                        </a:xfrm>
+                        <a:prstGeom prst="rect">
+                          <a:avLst/>
+                        </a:prstGeom>
+                        <a:solidFill>
+                          <a:srgbClr val="FFFFFF"/>
+                        </a:solidFill>
+                        <a:ln w="9525">
+                          <a:solidFill>
+                            <a:srgbClr val="000000"/>
+                          </a:solidFill>
+                          <a:miter lim="800000"/>
+                          <a:headEnd/>
+                          <a:tailEnd/>
+                        </a:ln>
+                      </wps:spPr>
+                      <wps:txbx>
+                        <w:txbxContent>
+                          <w:p>
+                            <w:pPr>
+                              <w:jc w:val="left"/>
+                              <w:rPr>
+                                <w:sz w:val="18"/>
+                                <w:lang w:val="es-ES"/>
+                              </w:rPr>
+                            </w:pPr>
+                            <w:r>
+                              <w:rPr>
+                                <w:sz w:val="18"/>
+                                <w:lang w:val="es-ES"/>
+                              </w:rPr>
+                              <w:t>Diagrama conjunto agrupado de soluciones arrojado tr</w:t>
+                            </w:r>
+                            <w:r>
+                              <w:rPr>
+                                <w:sz w:val="18"/>
+                                <w:lang w:val="es-ES"/>
+                              </w:rPr>
+                              <w:t xml:space="preserve">as varias ejecuciones del </w:t>
+                            </w:r>
+                            <w:r>
+                              <w:rPr>
+                                <w:sz w:val="18"/>
+                                <w:lang w:val="es-ES"/>
+                              </w:rPr>
+                              <w:t>SPEA2</w:t>
+                            </w:r>
+                            <w:r>
+                              <w:rPr>
+                                <w:sz w:val="18"/>
+                                <w:lang w:val="es-ES"/>
+                              </w:rPr>
+                              <w:t>.</w:t>
+                            </w:r>
+                          </w:p>
+                          <w:p>
+                            <w:pPr>
+                              <w:rPr>
+                                <w:sz w:val="18"/>
+                                <w:lang w:val="es-ES"/>
+                              </w:rPr>
+                            </w:pPr>
+                          </w:p>
+                        </w:txbxContent>
+                      </wps:txbx>
+                      <wps:bodyPr rot="0" vert="horz" wrap="square" lIns="91440" tIns="45720" rIns="91440" bIns="45720" anchor="t" anchorCtr="0">
+                        <a:noAutofit/>
+                      </wps:bodyPr>
+                    </wps:wsp>
+                  </a:graphicData>
+                </a:graphic>
+                <wp14:sizeRelH relativeFrom="margin">
+                  <wp14:pctWidth>0</wp14:pctWidth>
+                </wp14:sizeRelH>
+                <wp14:sizeRelV relativeFrom="margin">
+                  <wp14:pctHeight>0</wp14:pctHeight>
+                </wp14:sizeRelV>
+              </wp:anchor>
+            </w:drawing>
+          </mc:Choice>
+          <mc:Fallback>
+            <w:pict>
+              <v:shape w14:anchorId="3C264A13" id="_x0000_s1027" type="#_x0000_t202" style="position:absolute;left:0;text-align:left;margin-left:381.8pt;margin-top:213.15pt;width:97.6pt;height:75.1pt;z-index:251673600;visibility:visible;mso-wrap-style:square;mso-width-percent:0;mso-height-percent:0;mso-wrap-distance-left:9pt;mso-wrap-distance-top:3.6pt;mso-wrap-distance-right:9pt;mso-wrap-distance-bottom:3.6pt;mso-position-horizontal:absolute;mso-position-horizontal-relative:text;mso-position-vertical:absolute;mso-position-vertical-relative:text;mso-width-percent:0;mso-height-percent:0;mso-width-relative:margin;mso-height-relative:margin;v-text-anchor:top" o:gfxdata="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">
+                <v:textbox>
+                  <w:txbxContent>
+                    <w:p>
+                      <w:pPr>
+                        <w:jc w:val="left"/>
+                        <w:rPr>
+                          <w:sz w:val="18"/>
+                          <w:lang w:val="es-ES"/>
+                        </w:rPr>
+                      </w:pPr>
+                      <w:r>
+                        <w:rPr>
+                          <w:sz w:val="18"/>
+                          <w:lang w:val="es-ES"/>
+                        </w:rPr>
+                        <w:t>Diagrama conjunto agrupado de soluciones arrojado tr</w:t>
+                      </w:r>
+                      <w:r>
+                        <w:rPr>
+                          <w:sz w:val="18"/>
+                          <w:lang w:val="es-ES"/>
+                        </w:rPr>
+                        <w:t xml:space="preserve">as varias ejecuciones del </w:t>
+                      </w:r>
+                      <w:r>
+                        <w:rPr>
+                          <w:sz w:val="18"/>
+                          <w:lang w:val="es-ES"/>
+                        </w:rPr>
+                        <w:t>SPEA2</w:t>
+                      </w:r>
+                      <w:r>
+                        <w:rPr>
+                          <w:sz w:val="18"/>
+                          <w:lang w:val="es-ES"/>
+                        </w:rPr>
+                        <w:t>.</w:t>
+                      </w:r>
+                    </w:p>
+                    <w:p>
+                      <w:pPr>
+                        <w:rPr>
+                          <w:sz w:val="18"/>
+                          <w:lang w:val="es-ES"/>
+                        </w:rPr>
+                      </w:pPr>
+                    </w:p>
+                  </w:txbxContent>
+                </v:textbox>
+                <w10:wrap type="square"/>
+              </v:shape>
+            </w:pict>
+          </mc:Fallback>
+        </mc:AlternateContent>
+      </w:r>
+      <w:r>
+        <w:rPr>
+          <w:noProof/>
+          <w:lang w:eastAsia="es-CO"/>
+        </w:rPr>
+        <w:drawing>
+          <wp:anchor distT="0" distB="0" distL="114300" distR="114300" simplePos="0" relativeHeight="251671552" behindDoc="0" locked="0" layoutInCell="1" allowOverlap="1" wp14:anchorId="1CF99D94" wp14:editId="2F1F03F1">
+            <wp:simplePos x="0" y="0"/>
+            <wp:positionH relativeFrom="margin">
+              <wp:align>center</wp:align>
+            </wp:positionH>
+            <wp:positionV relativeFrom="paragraph">
+              <wp:posOffset>2679065</wp:posOffset>
+            </wp:positionV>
+            <wp:extent cx="3870325" cy="3428365"/>
+            <wp:effectExtent l="0" t="0" r="0" b="635"/>
+            <wp:wrapSquare wrapText="bothSides"/>
+            <wp:docPr id="11" name="Imagen 11"/>
+            <wp:cNvGraphicFramePr>
+              <a:graphicFrameLocks xmlns:a="http://schemas.openxmlformats.org/drawingml/2006/main" noChangeAspect="1"/>
+            </wp:cNvGraphicFramePr>
+            <a:graphic xmlns:a="http://schemas.openxmlformats.org/drawingml/2006/main">
+              <a:graphicData uri="http://schemas.openxmlformats.org/drawingml/2006/picture">
+                <pic:pic xmlns:pic="http://schemas.openxmlformats.org/drawingml/2006/picture">
+                  <pic:nvPicPr>
+                    <pic:cNvPr id="1" name=""/>
+                    <pic:cNvPicPr/>
+                  </pic:nvPicPr>
+                  <pic:blipFill rotWithShape="1">
+                    <a:blip r:embed="rId18">
+                      <a:extLst>
+                        <a:ext uri="{28A0092B-C50C-407E-A947-70E740481C1C}">
+                          <a14:useLocalDpi xmlns:a14="http://schemas.microsoft.com/office/drawing/2010/main" val="0"/>
+                        </a:ext>
+                      </a:extLst>
+                    </a:blip>
+                    <a:srcRect l="9284" t="16818" r="7734" b="6416"/>
+                    <a:stretch/>
+                  </pic:blipFill>
+                  <pic:spPr bwMode="auto">
+                    <a:xfrm>
+                      <a:off x="0" y="0"/>
+                      <a:ext cx="3870325" cy="3428365"/>
+                    </a:xfrm>
+                    <a:prstGeom prst="rect">
+                      <a:avLst/>
+                    </a:prstGeom>
+                    <a:ln>
+                      <a:noFill/>
+                    </a:ln>
+                    <a:extLst>
+                      <a:ext uri="{53640926-AAD7-44D8-BBD7-CCE9431645EC}">
+                        <a14:shadowObscured xmlns:a14="http://schemas.microsoft.com/office/drawing/2010/main"/>
+                      </a:ext>
+                    </a:extLst>
+                  </pic:spPr>
+                </pic:pic>
+              </a:graphicData>
+            </a:graphic>
+            <wp14:sizeRelH relativeFrom="margin">
+              <wp14:pctWidth>0</wp14:pctWidth>
+            </wp14:sizeRelH>
+            <wp14:sizeRelV relativeFrom="margin">
+              <wp14:pctHeight>0</wp14:pctHeight>
+            </wp14:sizeRelV>
+          </wp:anchor>
+        </w:drawing>
+      </w:r>
+      <w:r>
+        <w:rPr>
+          <w:lang w:val="es-ES"/>
+        </w:rPr>
+        <w:br w:type="page"/>
+      </w:r>
+    </w:p>
+    <w:p>
+      <w:pPr>
+        <w:jc w:val="center"/>
+        <w:rPr>
+          <w:b/>
+          <w:lang w:val="es-ES"/>
+        </w:rPr>
+      </w:pPr>
+      <w:r>
+        <w:rPr>
+          <w:b/>
+          <w:noProof/>
+          <w:sz w:val="32"/>
+          <w:lang w:eastAsia="es-CO"/>
+        </w:rPr>
+        <w:lastRenderedPageBreak/>
+        <w:drawing>
+          <wp:anchor distT="0" distB="0" distL="114300" distR="114300" simplePos="0" relativeHeight="251674624" behindDoc="0" locked="0" layoutInCell="1" allowOverlap="1" wp14:anchorId="10E7681F" wp14:editId="189214D4">
+            <wp:simplePos x="0" y="0"/>
+            <wp:positionH relativeFrom="margin">
+              <wp:align>left</wp:align>
+            </wp:positionH>
+            <wp:positionV relativeFrom="paragraph">
+              <wp:posOffset>299085</wp:posOffset>
+            </wp:positionV>
+            <wp:extent cx="5937250" cy="5213350"/>
+            <wp:effectExtent l="0" t="0" r="6350" b="6350"/>
+            <wp:wrapSquare wrapText="bothSides"/>
+            <wp:docPr id="12" name="Imagen 12"/>
+            <wp:cNvGraphicFramePr>
+              <a:graphicFrameLocks xmlns:a="http://schemas.openxmlformats.org/drawingml/2006/main" noChangeAspect="1"/>
+            </wp:cNvGraphicFramePr>
+            <a:graphic xmlns:a="http://schemas.openxmlformats.org/drawingml/2006/main">
+              <a:graphicData uri="http://schemas.openxmlformats.org/drawingml/2006/picture">
+                <pic:pic xmlns:pic="http://schemas.openxmlformats.org/drawingml/2006/picture">
+                  <pic:nvPicPr>
+                    <pic:cNvPr id="1" name=""/>
+                    <pic:cNvPicPr/>
+                  </pic:nvPicPr>
+                  <pic:blipFill rotWithShape="1">
+                    <a:blip r:embed="rId19">
+                      <a:extLst>
+                        <a:ext uri="{28A0092B-C50C-407E-A947-70E740481C1C}">
+                          <a14:useLocalDpi xmlns:a14="http://schemas.microsoft.com/office/drawing/2010/main" val="0"/>
+                        </a:ext>
+                      </a:extLst>
+                    </a:blip>
+                    <a:srcRect l="8714" t="16619" r="7348" b="6408"/>
+                    <a:stretch/>
+                  </pic:blipFill>
+                  <pic:spPr bwMode="auto">
+                    <a:xfrm>
+                      <a:off x="0" y="0"/>
+                      <a:ext cx="5937250" cy="5213350"/>
+                    </a:xfrm>
+                    <a:prstGeom prst="rect">
+                      <a:avLst/>
+                    </a:prstGeom>
+                    <a:ln>
+                      <a:noFill/>
+                    </a:ln>
+                    <a:extLst>
+                      <a:ext uri="{53640926-AAD7-44D8-BBD7-CCE9431645EC}">
+                        <a14:shadowObscured xmlns:a14="http://schemas.microsoft.com/office/drawing/2010/main"/>
+                      </a:ext>
+                    </a:extLst>
+                  </pic:spPr>
+                </pic:pic>
+              </a:graphicData>
+            </a:graphic>
+            <wp14:sizeRelH relativeFrom="margin">
+              <wp14:pctWidth>0</wp14:pctWidth>
+            </wp14:sizeRelH>
+            <wp14:sizeRelV relativeFrom="margin">
+              <wp14:pctHeight>0</wp14:pctHeight>
+            </wp14:sizeRelV>
+          </wp:anchor>
+        </w:drawing>
+      </w:r>
+      <w:r>
+        <w:rPr>
+          <w:b/>
+          <w:sz w:val="32"/>
+          <w:lang w:val="es-ES"/>
+        </w:rPr>
+        <w:t xml:space="preserve">MOACO </w:t>
+      </w:r>
+      <w:r>
+        <w:rPr>
+          <w:b/>
+          <w:sz w:val="32"/>
+          <w:lang w:val="es-ES"/>
+        </w:rPr>
+        <w:t>VS SPEA2:</w:t>
+      </w:r>
+    </w:p>
+    <w:p>
+      <w:pPr>
+        <w:rPr>
+          <w:lang w:val="es-ES"/>
+        </w:rPr>
+      </w:pPr>
+    </w:p>
+    <w:p>
+      <w:pPr>
+        <w:rPr>
+          <w:lang w:val="es-ES"/>
+        </w:rPr>
+      </w:pPr>
+      <w:r>
+        <w:rPr>
+          <w:lang w:val="es-ES"/>
+        </w:rPr>
+        <w:t xml:space="preserve">Dado que no se cuentan con herramientas fuertes para analizar la calidad de las soluciones de un algoritmo frente al otro dada la naturaleza NO determinística en cómo estos algoritmos abordan el problema puesto que requiere de conocimientos superiores a los que contamos actualmente, se propone una comparación grafica de los resultados, en donde : </w:t>
+      </w:r>
+    </w:p>
+    <w:p>
+      <w:pPr>
+        <w:pStyle w:val="Prrafodelista"/>
+        <w:numPr>
+          <w:ilvl w:val="0"/>
+          <w:numId w:val="1"/>
+        </w:numPr>
+        <w:rPr>
+          <w:lang w:val="es-ES"/>
+        </w:rPr>
+      </w:pPr>
+      <w:r>
+        <w:rPr>
+          <w:lang w:val="es-ES"/>
+        </w:rPr>
+        <w:t>Se representan todos los puntos solución alineados en los frentes de Pareto obtenidos para ambos algoritmos, para este diagrama no se tiene en cuenta la dominancia entre las diferentes soluciones ya que lo que se pretende es analizar de forma completa si los frentes de Pareto obtenidos por un algoritmo son mejores que los del otro.</w:t>
+      </w:r>
+    </w:p>
+    <w:p>
+      <w:pPr>
+        <w:pStyle w:val="Prrafodelista"/>
+        <w:numPr>
+          <w:ilvl w:val="0"/>
+          <w:numId w:val="1"/>
+        </w:numPr>
         <w:ind w:left="705"/>
-        <w:rPr>
-          <w:sz w:val="28"/>
-        </w:rPr>
-      </w:pPr>
-    </w:p>
-    <w:p>
-      <w:pPr>
-        <w:ind w:left="705"/>
-        <w:rPr>
-          <w:sz w:val="28"/>
-        </w:rPr>
-      </w:pPr>
-    </w:p>
-    <w:p>
-      <w:r>
-        <w:br w:type="page"/>
-      </w:r>
-    </w:p>
-    <w:p>
-      <w:pPr>
-        <w:rPr>
-          <w:rFonts w:asciiTheme="majorHAnsi" w:eastAsiaTheme="majorEastAsia" w:hAnsiTheme="majorHAnsi" w:cstheme="majorBidi"/>
-          <w:color w:val="2E74B5" w:themeColor="accent1" w:themeShade="BF"/>
-          <w:sz w:val="40"/>
-          <w:szCs w:val="40"/>
-        </w:rPr>
-      </w:pPr>
+      </w:pPr>
+      <w:r>
+        <w:rPr>
+          <w:lang w:val="es-ES"/>
+        </w:rPr>
+        <w:t>Se puede apreciar que aunque los dos algoritmos muestran tendencias a generar frentes de Pareto distanciados, al agruparse se puede observar que los frentes generados por MOACO tienen a quedar en la parte superior, lo que hace que queden dominados por los conjuntos de Pareto obtenidos por SPEA2.</w:t>
+      </w:r>
     </w:p>
     <w:p>
       <w:pPr>
         <w:pStyle w:val="Ttulo1"/>
       </w:pPr>
-    </w:p>
-    <w:p>
-      <w:pPr>
-        <w:rPr>
-          <w:rFonts w:asciiTheme="majorHAnsi" w:eastAsiaTheme="majorEastAsia" w:hAnsiTheme="majorHAnsi" w:cstheme="majorBidi"/>
-          <w:color w:val="2E74B5" w:themeColor="accent1" w:themeShade="BF"/>
-          <w:sz w:val="40"/>
-          <w:szCs w:val="40"/>
-        </w:rPr>
-      </w:pPr>
-    </w:p>
-    <w:p>
-      <w:pPr>
-        <w:pStyle w:val="Ttulo1"/>
-      </w:pPr>
-      <w:r>
+      <w:r>
+        <w:lastRenderedPageBreak/>
         <w:t>Conclusiones y Trabajos Futuros.</w:t>
       </w:r>
       <w:bookmarkEnd w:id="12"/>
     </w:p>
     <w:p>
-      <w:pPr>
-        <w:rPr>
-          <w:sz w:val="28"/>
-          <w:szCs w:val="28"/>
-        </w:rPr>
-      </w:pPr>
-      <w:r>
-        <w:rPr>
-          <w:sz w:val="28"/>
-          <w:szCs w:val="28"/>
-        </w:rPr>
-        <w:t xml:space="preserve">En el contexto de optimización evolutiva </w:t>
-      </w:r>
-      <w:proofErr w:type="spellStart"/>
-      <w:r>
-        <w:rPr>
-          <w:sz w:val="28"/>
-          <w:szCs w:val="28"/>
-        </w:rPr>
-        <w:t>multiobjetivo</w:t>
-      </w:r>
-      <w:proofErr w:type="spellEnd"/>
-      <w:r>
-        <w:rPr>
-          <w:sz w:val="28"/>
-          <w:szCs w:val="28"/>
-        </w:rPr>
-        <w:t>, no se puede garantizar la convergencia de las soluciones, ya que teóricamente todas las soluciones no dominadas son igualmente buenas entre sí, esto es conocido como elitismo de soluciones.</w:t>
+      <w:bookmarkStart w:id="13" w:name="_GoBack"/>
+      <w:bookmarkEnd w:id="13"/>
+    </w:p>
+    <w:p>
+      <w:pPr>
+        <w:rPr>
+          <w:sz w:val="28"/>
+          <w:szCs w:val="28"/>
+        </w:rPr>
+      </w:pPr>
+      <w:r>
+        <w:rPr>
+          <w:sz w:val="28"/>
+          <w:szCs w:val="28"/>
+        </w:rPr>
+        <w:t>En el contexto de optimización evolutiva multiobjetivo, no se puede garantizar la convergencia de las soluciones, ya que teóricamente todas las soluciones no dominadas son igualmente buenas entre sí, esto es conocido como elitismo de soluciones.</w:t>
       </w:r>
     </w:p>
     <w:p>
@@ -4635,23 +5580,7 @@
           <w:sz w:val="28"/>
           <w:szCs w:val="28"/>
         </w:rPr>
-        <w:t xml:space="preserve">En un contexto comparativo ambos algoritmos estudiados proveen un diferente enfoque a una misma solución en el sentido que uno provee un conjunto más variado y amplio de soluciones (SPEA2) permitiendo un conjunto de soluciones más </w:t>
-      </w:r>
-      <w:proofErr w:type="gramStart"/>
-      <w:r>
-        <w:rPr>
-          <w:sz w:val="28"/>
-          <w:szCs w:val="28"/>
-        </w:rPr>
-        <w:t>óptimos</w:t>
-      </w:r>
-      <w:proofErr w:type="gramEnd"/>
-      <w:r>
-        <w:rPr>
-          <w:sz w:val="28"/>
-          <w:szCs w:val="28"/>
-        </w:rPr>
-        <w:t xml:space="preserve"> en comparación al otro algoritmo en estudio que por iteración genera una sola solución (COLONIA DE HORMIGAS).</w:t>
+        <w:t>En un contexto comparativo ambos algoritmos estudiados proveen un diferente enfoque a una misma solución en el sentido que uno provee un conjunto más variado y amplio de soluciones (SPEA2) permitiendo un conjunto de soluciones más óptimos en comparación al otro algoritmo en estudio que por iteración genera una sola solución (COLONIA DE HORMIGAS).</w:t>
       </w:r>
     </w:p>
     <w:p>
@@ -5174,7 +6103,7 @@
     </w:sdt>
     <w:p/>
     <w:sectPr>
-      <w:footerReference w:type="default" r:id="rId8"/>
+      <w:footerReference w:type="default" r:id="rId20"/>
       <w:pgSz w:w="12240" w:h="15840"/>
       <w:pgMar w:top="1417" w:right="1701" w:bottom="1417" w:left="1701" w:header="708" w:footer="708" w:gutter="0"/>
       <w:pgNumType w:start="3"/>
@@ -5248,6 +6177,126 @@
     </w:p>
   </w:footnote>
 </w:footnotes>
+</file>
+
+<file path=word/numbering.xml><?xml version="1.0" encoding="utf-8"?>
+<w:numbering xmlns:wpc="http://schemas.microsoft.com/office/word/2010/wordprocessingCanvas" xmlns:mc="http://schemas.openxmlformats.org/markup-compatibility/2006" xmlns:o="urn:schemas-microsoft-com:office:office" xmlns:r="http://schemas.openxmlformats.org/officeDocument/2006/relationships" xmlns:m="http://schemas.openxmlformats.org/officeDocument/2006/math" xmlns:v="urn:schemas-microsoft-com:vml" xmlns:wp14="http://schemas.microsoft.com/office/word/2010/wordprocessingDrawing" xmlns:wp="http://schemas.openxmlformats.org/drawingml/2006/wordprocessingDrawing" xmlns:w10="urn:schemas-microsoft-com:office:word" xmlns:w="http://schemas.openxmlformats.org/wordprocessingml/2006/main" xmlns:w14="http://schemas.microsoft.com/office/word/2010/wordml" xmlns:w15="http://schemas.microsoft.com/office/word/2012/wordml" xmlns:wpg="http://schemas.microsoft.com/office/word/2010/wordprocessingGroup" xmlns:wpi="http://schemas.microsoft.com/office/word/2010/wordprocessingInk" xmlns:wne="http://schemas.microsoft.com/office/word/2006/wordml" xmlns:wps="http://schemas.microsoft.com/office/word/2010/wordprocessingShape" mc:Ignorable="w14 w15 wp14">
+  <w:abstractNum w:abstractNumId="0" w15:restartNumberingAfterBreak="0">
+    <w:nsid w:val="637713E9"/>
+    <w:multiLevelType w:val="hybridMultilevel"/>
+    <w:tmpl w:val="DF4AC12C"/>
+    <w:lvl w:ilvl="0" w:tplc="A4C6CB96">
+      <w:numFmt w:val="bullet"/>
+      <w:lvlText w:val=""/>
+      <w:lvlJc w:val="left"/>
+      <w:pPr>
+        <w:ind w:left="720" w:hanging="360"/>
+      </w:pPr>
+      <w:rPr>
+        <w:rFonts w:ascii="Symbol" w:eastAsiaTheme="minorHAnsi" w:hAnsi="Symbol" w:cstheme="minorBidi" w:hint="default"/>
+      </w:rPr>
+    </w:lvl>
+    <w:lvl w:ilvl="1" w:tplc="240A0003" w:tentative="1">
+      <w:start w:val="1"/>
+      <w:numFmt w:val="bullet"/>
+      <w:lvlText w:val="o"/>
+      <w:lvlJc w:val="left"/>
+      <w:pPr>
+        <w:ind w:left="1440" w:hanging="360"/>
+      </w:pPr>
+      <w:rPr>
+        <w:rFonts w:ascii="Courier New" w:hAnsi="Courier New" w:cs="Courier New" w:hint="default"/>
+      </w:rPr>
+    </w:lvl>
+    <w:lvl w:ilvl="2" w:tplc="240A0005" w:tentative="1">
+      <w:start w:val="1"/>
+      <w:numFmt w:val="bullet"/>
+      <w:lvlText w:val=""/>
+      <w:lvlJc w:val="left"/>
+      <w:pPr>
+        <w:ind w:left="2160" w:hanging="360"/>
+      </w:pPr>
+      <w:rPr>
+        <w:rFonts w:ascii="Wingdings" w:hAnsi="Wingdings" w:hint="default"/>
+      </w:rPr>
+    </w:lvl>
+    <w:lvl w:ilvl="3" w:tplc="240A0001" w:tentative="1">
+      <w:start w:val="1"/>
+      <w:numFmt w:val="bullet"/>
+      <w:lvlText w:val=""/>
+      <w:lvlJc w:val="left"/>
+      <w:pPr>
+        <w:ind w:left="2880" w:hanging="360"/>
+      </w:pPr>
+      <w:rPr>
+        <w:rFonts w:ascii="Symbol" w:hAnsi="Symbol" w:hint="default"/>
+      </w:rPr>
+    </w:lvl>
+    <w:lvl w:ilvl="4" w:tplc="240A0003" w:tentative="1">
+      <w:start w:val="1"/>
+      <w:numFmt w:val="bullet"/>
+      <w:lvlText w:val="o"/>
+      <w:lvlJc w:val="left"/>
+      <w:pPr>
+        <w:ind w:left="3600" w:hanging="360"/>
+      </w:pPr>
+      <w:rPr>
+        <w:rFonts w:ascii="Courier New" w:hAnsi="Courier New" w:cs="Courier New" w:hint="default"/>
+      </w:rPr>
+    </w:lvl>
+    <w:lvl w:ilvl="5" w:tplc="240A0005" w:tentative="1">
+      <w:start w:val="1"/>
+      <w:numFmt w:val="bullet"/>
+      <w:lvlText w:val=""/>
+      <w:lvlJc w:val="left"/>
+      <w:pPr>
+        <w:ind w:left="4320" w:hanging="360"/>
+      </w:pPr>
+      <w:rPr>
+        <w:rFonts w:ascii="Wingdings" w:hAnsi="Wingdings" w:hint="default"/>
+      </w:rPr>
+    </w:lvl>
+    <w:lvl w:ilvl="6" w:tplc="240A0001" w:tentative="1">
+      <w:start w:val="1"/>
+      <w:numFmt w:val="bullet"/>
+      <w:lvlText w:val=""/>
+      <w:lvlJc w:val="left"/>
+      <w:pPr>
+        <w:ind w:left="5040" w:hanging="360"/>
+      </w:pPr>
+      <w:rPr>
+        <w:rFonts w:ascii="Symbol" w:hAnsi="Symbol" w:hint="default"/>
+      </w:rPr>
+    </w:lvl>
+    <w:lvl w:ilvl="7" w:tplc="240A0003" w:tentative="1">
+      <w:start w:val="1"/>
+      <w:numFmt w:val="bullet"/>
+      <w:lvlText w:val="o"/>
+      <w:lvlJc w:val="left"/>
+      <w:pPr>
+        <w:ind w:left="5760" w:hanging="360"/>
+      </w:pPr>
+      <w:rPr>
+        <w:rFonts w:ascii="Courier New" w:hAnsi="Courier New" w:cs="Courier New" w:hint="default"/>
+      </w:rPr>
+    </w:lvl>
+    <w:lvl w:ilvl="8" w:tplc="240A0005" w:tentative="1">
+      <w:start w:val="1"/>
+      <w:numFmt w:val="bullet"/>
+      <w:lvlText w:val=""/>
+      <w:lvlJc w:val="left"/>
+      <w:pPr>
+        <w:ind w:left="6480" w:hanging="360"/>
+      </w:pPr>
+      <w:rPr>
+        <w:rFonts w:ascii="Wingdings" w:hAnsi="Wingdings" w:hint="default"/>
+      </w:rPr>
+    </w:lvl>
+  </w:abstractNum>
+  <w:num w:numId="1">
+    <w:abstractNumId w:val="0"/>
+  </w:num>
+</w:numbering>
 </file>
 
 <file path=word/styles.xml><?xml version="1.0" encoding="utf-8"?>
@@ -6486,6 +7535,24 @@
       <w:color w:val="808080"/>
     </w:rPr>
   </w:style>
+  <w:style w:type="paragraph" w:styleId="Prrafodelista">
+    <w:name w:val="List Paragraph"/>
+    <w:basedOn w:val="Normal"/>
+    <w:uiPriority w:val="34"/>
+    <w:qFormat/>
+    <w:rsid w:val="0043292D"/>
+    <w:pPr>
+      <w:spacing w:line="259" w:lineRule="auto"/>
+      <w:ind w:left="720"/>
+      <w:contextualSpacing/>
+      <w:jc w:val="left"/>
+    </w:pPr>
+    <w:rPr>
+      <w:rFonts w:eastAsiaTheme="minorHAnsi"/>
+      <w:sz w:val="22"/>
+      <w:szCs w:val="22"/>
+    </w:rPr>
+  </w:style>
 </w:styles>
 </file>
 
@@ -6873,7 +7940,7 @@
 </file>
 
 <file path=customXml/itemProps1.xml><?xml version="1.0" encoding="utf-8"?>
-<ds:datastoreItem xmlns:ds="http://schemas.openxmlformats.org/officeDocument/2006/customXml" ds:itemID="{3CB2463C-C654-4769-8EC4-B7C3684D3A3B}">
+<ds:datastoreItem xmlns:ds="http://schemas.openxmlformats.org/officeDocument/2006/customXml" ds:itemID="{0C0AB138-9E23-47EA-978B-41632D8B00CE}">
   <ds:schemaRefs>
     <ds:schemaRef ds:uri="http://schemas.openxmlformats.org/officeDocument/2006/bibliography"/>
   </ds:schemaRefs>

</xml_diff>